<commit_message>
finished logic part on report
</commit_message>
<xml_diff>
--- a/zombie_report.docx
+++ b/zombie_report.docx
@@ -15,8 +15,16 @@
         <w:rPr>
           <w:rFonts w:ascii="Times New Roman" w:hAnsi="Times New Roman" w:cs="Times New Roman"/>
         </w:rPr>
-        <w:t>James Brayton</w:t>
-      </w:r>
+        <w:t xml:space="preserve">James </w:t>
+      </w:r>
+      <w:proofErr w:type="spellStart"/>
+      <w:r>
+        <w:rPr>
+          <w:rFonts w:ascii="Times New Roman" w:hAnsi="Times New Roman" w:cs="Times New Roman"/>
+        </w:rPr>
+        <w:t>Brayton</w:t>
+      </w:r>
+      <w:proofErr w:type="spellEnd"/>
     </w:p>
     <w:p>
       <w:pPr>
@@ -123,6 +131,20 @@
         </w:rPr>
         <w:t>Logic</w:t>
       </w:r>
+      <w:r>
+        <w:rPr>
+          <w:rFonts w:ascii="Times New Roman" w:hAnsi="Times New Roman" w:cs="Times New Roman"/>
+          <w:u w:val="single"/>
+        </w:rPr>
+        <w:t xml:space="preserve"> Rules</w:t>
+      </w:r>
+      <w:r>
+        <w:rPr>
+          <w:rFonts w:ascii="Times New Roman" w:hAnsi="Times New Roman" w:cs="Times New Roman"/>
+          <w:u w:val="single"/>
+        </w:rPr>
+        <w:t xml:space="preserve"> - Andrew</w:t>
+      </w:r>
     </w:p>
     <w:p>
       <w:pPr>
@@ -183,7 +205,19 @@
         <w:rPr>
           <w:rFonts w:ascii="Times New Roman" w:hAnsi="Times New Roman" w:cs="Times New Roman"/>
         </w:rPr>
-        <w:t>rough just the predicate rules. T</w:t>
+        <w:t xml:space="preserve">rough just the predicate rules. </w:t>
+      </w:r>
+      <w:r>
+        <w:rPr>
+          <w:rFonts w:ascii="Times New Roman" w:hAnsi="Times New Roman" w:cs="Times New Roman"/>
+        </w:rPr>
+        <w:t xml:space="preserve"> </w:t>
+      </w:r>
+      <w:r>
+        <w:rPr>
+          <w:rFonts w:ascii="Times New Roman" w:hAnsi="Times New Roman" w:cs="Times New Roman"/>
+        </w:rPr>
+        <w:t>T</w:t>
       </w:r>
       <w:r>
         <w:rPr>
@@ -203,11 +237,25 @@
         </w:rPr>
         <w:t>.</w:t>
       </w:r>
-      <w:r>
-        <w:rPr>
-          <w:rFonts w:ascii="Times New Roman" w:hAnsi="Times New Roman" w:cs="Times New Roman"/>
-        </w:rPr>
-        <w:t xml:space="preserve">  The following rules were created in descending priority to run both the generation, movement, and interaction of the actors</w:t>
+    </w:p>
+    <w:p>
+      <w:pPr>
+        <w:pStyle w:val="DefaultStyle"/>
+        <w:rPr>
+          <w:rFonts w:ascii="Times New Roman" w:hAnsi="Times New Roman" w:cs="Times New Roman"/>
+        </w:rPr>
+      </w:pPr>
+      <w:r>
+        <w:rPr>
+          <w:rFonts w:ascii="Times New Roman" w:hAnsi="Times New Roman" w:cs="Times New Roman"/>
+        </w:rPr>
+        <w:tab/>
+      </w:r>
+      <w:r>
+        <w:rPr>
+          <w:rFonts w:ascii="Times New Roman" w:hAnsi="Times New Roman" w:cs="Times New Roman"/>
+        </w:rPr>
+        <w:t>The following rules were created in descending priority to run both the generation, movement, and interaction of the actors</w:t>
       </w:r>
       <w:r>
         <w:rPr>
@@ -418,7 +466,7 @@
       <w:pPr>
         <w:pStyle w:val="DefaultStyle"/>
         <w:numPr>
-          <w:ilvl w:val="0"/>
+          <w:ilvl w:val="1"/>
           <w:numId w:val="1"/>
         </w:numPr>
         <w:rPr>
@@ -429,7 +477,7 @@
         <w:rPr>
           <w:rFonts w:ascii="Times New Roman" w:hAnsi="Times New Roman" w:cs="Times New Roman"/>
         </w:rPr>
-        <w:t>draw dead actors (those recently bitten)</w:t>
+        <w:t>pick random direction and use speed multiplier</w:t>
       </w:r>
     </w:p>
     <w:p>
@@ -447,8 +495,35 @@
         <w:rPr>
           <w:rFonts w:ascii="Times New Roman" w:hAnsi="Times New Roman" w:cs="Times New Roman"/>
         </w:rPr>
-        <w:t>time increment / redraw buidlings</w:t>
-      </w:r>
+        <w:lastRenderedPageBreak/>
+        <w:t>draw dead actors (those recently bitten)</w:t>
+      </w:r>
+    </w:p>
+    <w:p>
+      <w:pPr>
+        <w:pStyle w:val="DefaultStyle"/>
+        <w:numPr>
+          <w:ilvl w:val="0"/>
+          <w:numId w:val="1"/>
+        </w:numPr>
+        <w:rPr>
+          <w:rFonts w:ascii="Times New Roman" w:hAnsi="Times New Roman" w:cs="Times New Roman"/>
+        </w:rPr>
+      </w:pPr>
+      <w:r>
+        <w:rPr>
+          <w:rFonts w:ascii="Times New Roman" w:hAnsi="Times New Roman" w:cs="Times New Roman"/>
+        </w:rPr>
+        <w:t xml:space="preserve">time increment / redraw </w:t>
+      </w:r>
+      <w:proofErr w:type="spellStart"/>
+      <w:r>
+        <w:rPr>
+          <w:rFonts w:ascii="Times New Roman" w:hAnsi="Times New Roman" w:cs="Times New Roman"/>
+        </w:rPr>
+        <w:t>buidlings</w:t>
+      </w:r>
+      <w:proofErr w:type="spellEnd"/>
     </w:p>
     <w:p>
       <w:pPr>
@@ -465,67 +540,13 @@
         <w:rPr>
           <w:rFonts w:ascii="Times New Roman" w:hAnsi="Times New Roman" w:cs="Times New Roman"/>
         </w:rPr>
-        <w:lastRenderedPageBreak/>
         <w:t>all actors have taken a turn, now increment the game timer</w:t>
       </w:r>
-    </w:p>
-    <w:p>
-      <w:pPr>
-        <w:pStyle w:val="DefaultStyle"/>
-        <w:rPr>
-          <w:rFonts w:ascii="Times New Roman" w:hAnsi="Times New Roman" w:cs="Times New Roman"/>
-        </w:rPr>
-      </w:pPr>
-      <w:r>
-        <w:rPr>
-          <w:rFonts w:ascii="Times New Roman" w:hAnsi="Times New Roman" w:cs="Times New Roman"/>
-        </w:rPr>
-        <w:tab/>
-      </w:r>
-      <w:r>
-        <w:rPr>
-          <w:rFonts w:ascii="Times New Roman" w:hAnsi="Times New Roman" w:cs="Times New Roman"/>
-        </w:rPr>
-        <w:t>Every actor was randomly generated and represented as a fact in the rule space with the following characteristics:</w:t>
-      </w:r>
-    </w:p>
-    <w:p>
-      <w:pPr>
-        <w:pStyle w:val="DefaultStyle"/>
-        <w:rPr>
-          <w:rFonts w:ascii="Times New Roman" w:hAnsi="Times New Roman" w:cs="Times New Roman"/>
-          <w:b/>
-        </w:rPr>
-      </w:pPr>
-      <w:r>
-        <w:rPr>
-          <w:rFonts w:ascii="Times New Roman" w:hAnsi="Times New Roman" w:cs="Times New Roman"/>
-          <w:b/>
-        </w:rPr>
-        <w:t>('actor l</w:t>
-      </w:r>
-      <w:r>
-        <w:rPr>
-          <w:rFonts w:ascii="Times New Roman" w:hAnsi="Times New Roman" w:cs="Times New Roman"/>
-          <w:b/>
-        </w:rPr>
-        <w:t>abel coord-i coord-j ID time-slice strength speed)</w:t>
-      </w:r>
-    </w:p>
-    <w:p>
-      <w:pPr>
-        <w:pStyle w:val="DefaultStyle"/>
-        <w:rPr>
-          <w:rFonts w:ascii="Times New Roman" w:hAnsi="Times New Roman" w:cs="Times New Roman"/>
-          <w:b/>
-        </w:rPr>
-      </w:pPr>
-      <w:r>
-        <w:rPr>
-          <w:rFonts w:ascii="Times New Roman" w:hAnsi="Times New Roman" w:cs="Times New Roman"/>
-          <w:b/>
-        </w:rPr>
-        <w:t>label : 'zombie | 'person</w:t>
+      <w:r>
+        <w:rPr>
+          <w:rFonts w:ascii="Times New Roman" w:hAnsi="Times New Roman" w:cs="Times New Roman"/>
+        </w:rPr>
+        <w:t xml:space="preserve"> to give everybody a new turn</w:t>
       </w:r>
     </w:p>
     <w:p>
@@ -552,7 +573,56 @@
         <w:rPr>
           <w:rFonts w:ascii="Times New Roman" w:hAnsi="Times New Roman" w:cs="Times New Roman"/>
         </w:rPr>
-        <w:t xml:space="preserve">  A timer data member was necessary also because the search engine just dwelled on one actor the whole time.</w:t>
+        <w:t xml:space="preserve">  A timer data member was necessary also because the search engine just dwelled on one</w:t>
+      </w:r>
+      <w:r>
+        <w:rPr>
+          <w:rFonts w:ascii="Times New Roman" w:hAnsi="Times New Roman" w:cs="Times New Roman"/>
+        </w:rPr>
+        <w:t xml:space="preserve"> actor</w:t>
+      </w:r>
+      <w:r>
+        <w:rPr>
+          <w:rFonts w:ascii="Times New Roman" w:hAnsi="Times New Roman" w:cs="Times New Roman"/>
+        </w:rPr>
+        <w:t xml:space="preserve"> the whole time while the other</w:t>
+      </w:r>
+      <w:r>
+        <w:rPr>
+          <w:rFonts w:ascii="Times New Roman" w:hAnsi="Times New Roman" w:cs="Times New Roman"/>
+        </w:rPr>
+        <w:t>s remained "frozen."</w:t>
+      </w:r>
+    </w:p>
+    <w:p>
+      <w:pPr>
+        <w:pStyle w:val="DefaultStyle"/>
+        <w:jc w:val="center"/>
+        <w:rPr>
+          <w:rFonts w:ascii="Times New Roman" w:hAnsi="Times New Roman" w:cs="Times New Roman"/>
+          <w:u w:val="single"/>
+        </w:rPr>
+      </w:pPr>
+      <w:r>
+        <w:rPr>
+          <w:rFonts w:ascii="Times New Roman" w:hAnsi="Times New Roman" w:cs="Times New Roman"/>
+          <w:u w:val="single"/>
+        </w:rPr>
+        <w:t>Representing</w:t>
+      </w:r>
+      <w:r>
+        <w:rPr>
+          <w:rFonts w:ascii="Times New Roman" w:hAnsi="Times New Roman" w:cs="Times New Roman"/>
+          <w:u w:val="single"/>
+        </w:rPr>
+        <w:t xml:space="preserve"> The Actors</w:t>
+      </w:r>
+      <w:r>
+        <w:rPr>
+          <w:rFonts w:ascii="Times New Roman" w:hAnsi="Times New Roman" w:cs="Times New Roman"/>
+          <w:u w:val="single"/>
+        </w:rPr>
+        <w:t xml:space="preserve"> - Andrew</w:t>
       </w:r>
     </w:p>
     <w:p>
@@ -567,7 +637,465 @@
           <w:rFonts w:ascii="Times New Roman" w:hAnsi="Times New Roman" w:cs="Times New Roman"/>
         </w:rPr>
         <w:tab/>
-        <w:t>The other larger challenge was to remember all of the trig functions necessary to point the zombies toward any people they saw.  It was a nice geometry refresh-course to remember the importance of arctangent.</w:t>
+      </w:r>
+      <w:r>
+        <w:rPr>
+          <w:rFonts w:ascii="Times New Roman" w:hAnsi="Times New Roman" w:cs="Times New Roman"/>
+        </w:rPr>
+        <w:t>Every actor was randomly generated and represented as a fact in the rule space with the following characteristics:</w:t>
+      </w:r>
+    </w:p>
+    <w:p>
+      <w:pPr>
+        <w:pStyle w:val="DefaultStyle"/>
+        <w:spacing w:after="0" w:line="240" w:lineRule="auto"/>
+        <w:rPr>
+          <w:rFonts w:ascii="Courier New" w:hAnsi="Courier New" w:cs="Courier New"/>
+        </w:rPr>
+      </w:pPr>
+      <w:r>
+        <w:rPr>
+          <w:rFonts w:ascii="Courier New" w:hAnsi="Courier New" w:cs="Courier New"/>
+        </w:rPr>
+        <w:t xml:space="preserve">('actor label </w:t>
+      </w:r>
+      <w:proofErr w:type="spellStart"/>
+      <w:r>
+        <w:rPr>
+          <w:rFonts w:ascii="Courier New" w:hAnsi="Courier New" w:cs="Courier New"/>
+        </w:rPr>
+        <w:t>coord-i</w:t>
+      </w:r>
+      <w:proofErr w:type="spellEnd"/>
+      <w:r>
+        <w:rPr>
+          <w:rFonts w:ascii="Courier New" w:hAnsi="Courier New" w:cs="Courier New"/>
+        </w:rPr>
+        <w:t xml:space="preserve"> </w:t>
+      </w:r>
+      <w:proofErr w:type="spellStart"/>
+      <w:r>
+        <w:rPr>
+          <w:rFonts w:ascii="Courier New" w:hAnsi="Courier New" w:cs="Courier New"/>
+        </w:rPr>
+        <w:t>coord</w:t>
+      </w:r>
+      <w:proofErr w:type="spellEnd"/>
+      <w:r>
+        <w:rPr>
+          <w:rFonts w:ascii="Courier New" w:hAnsi="Courier New" w:cs="Courier New"/>
+        </w:rPr>
+        <w:t>-j ID time-slice strength speed)</w:t>
+      </w:r>
+    </w:p>
+    <w:p>
+      <w:pPr>
+        <w:pStyle w:val="DefaultStyle"/>
+        <w:rPr>
+          <w:rFonts w:ascii="Courier New" w:hAnsi="Courier New" w:cs="Courier New"/>
+        </w:rPr>
+      </w:pPr>
+      <w:r>
+        <w:rPr>
+          <w:rFonts w:ascii="Courier New" w:hAnsi="Courier New" w:cs="Courier New"/>
+        </w:rPr>
+        <w:t>label : 'zombie | 'person</w:t>
+      </w:r>
+    </w:p>
+    <w:p>
+      <w:pPr>
+        <w:pStyle w:val="DefaultStyle"/>
+        <w:rPr>
+          <w:rFonts w:ascii="Times New Roman" w:hAnsi="Times New Roman" w:cs="Times New Roman"/>
+        </w:rPr>
+      </w:pPr>
+      <w:r>
+        <w:rPr>
+          <w:rFonts w:ascii="Times New Roman" w:hAnsi="Times New Roman" w:cs="Times New Roman"/>
+        </w:rPr>
+        <w:tab/>
+        <w:t xml:space="preserve">Every time a movement was made, the </w:t>
+      </w:r>
+      <w:proofErr w:type="spellStart"/>
+      <w:r>
+        <w:rPr>
+          <w:rFonts w:ascii="Times New Roman" w:hAnsi="Times New Roman" w:cs="Times New Roman"/>
+        </w:rPr>
+        <w:t>i</w:t>
+      </w:r>
+      <w:proofErr w:type="spellEnd"/>
+      <w:r>
+        <w:rPr>
+          <w:rFonts w:ascii="Times New Roman" w:hAnsi="Times New Roman" w:cs="Times New Roman"/>
+        </w:rPr>
+        <w:t xml:space="preserve"> and j coordinates were updated by the inference engine, and the time-slice was incremented to represent that the actor's turn had been taken.  If a zombie was killed, the fact would simply be retracted from the logic space.</w:t>
+      </w:r>
+      <w:r>
+        <w:rPr>
+          <w:rFonts w:ascii="Times New Roman" w:hAnsi="Times New Roman" w:cs="Times New Roman"/>
+        </w:rPr>
+        <w:t xml:space="preserve">  If a person was bitten, their label would be changed to 'zombie, and their time-slice would be incremented by a large value.  This value would essentially freeze the new zombie in place because only actors in the current time slice are allowed to interact.  Here's a drawing rule that looks for thes</w:t>
+      </w:r>
+      <w:r>
+        <w:rPr>
+          <w:rFonts w:ascii="Times New Roman" w:hAnsi="Times New Roman" w:cs="Times New Roman"/>
+        </w:rPr>
+        <w:t xml:space="preserve">e fresh zombies using the timer.  The binding to </w:t>
+      </w:r>
+      <w:r>
+        <w:rPr>
+          <w:rFonts w:ascii="Times New Roman" w:hAnsi="Times New Roman" w:cs="Times New Roman"/>
+          <w:highlight w:val="yellow"/>
+        </w:rPr>
+        <w:t>?t-a</w:t>
+      </w:r>
+      <w:r>
+        <w:rPr>
+          <w:rFonts w:ascii="Times New Roman" w:hAnsi="Times New Roman" w:cs="Times New Roman"/>
+        </w:rPr>
+        <w:t xml:space="preserve"> is only made if the actor's time-slice is in the </w:t>
+      </w:r>
+      <w:r>
+        <w:rPr>
+          <w:rFonts w:ascii="Times New Roman" w:hAnsi="Times New Roman" w:cs="Times New Roman"/>
+          <w:highlight w:val="green"/>
+        </w:rPr>
+        <w:t>future</w:t>
+      </w:r>
+      <w:r>
+        <w:rPr>
+          <w:rFonts w:ascii="Times New Roman" w:hAnsi="Times New Roman" w:cs="Times New Roman"/>
+        </w:rPr>
+        <w:t>:</w:t>
+      </w:r>
+    </w:p>
+    <w:p>
+      <w:pPr>
+        <w:pStyle w:val="DefaultStyle"/>
+        <w:spacing w:after="0" w:line="240" w:lineRule="auto"/>
+        <w:rPr>
+          <w:rFonts w:ascii="Courier New" w:hAnsi="Courier New" w:cs="Courier New"/>
+        </w:rPr>
+      </w:pPr>
+      <w:r>
+        <w:rPr>
+          <w:rFonts w:ascii="Courier New" w:hAnsi="Courier New" w:cs="Courier New"/>
+        </w:rPr>
+        <w:t>(define-rule (draw-dead zombie-game-rules)</w:t>
+      </w:r>
+    </w:p>
+    <w:p>
+      <w:pPr>
+        <w:pStyle w:val="DefaultStyle"/>
+        <w:spacing w:after="0" w:line="240" w:lineRule="auto"/>
+        <w:rPr>
+          <w:rFonts w:ascii="Courier New" w:hAnsi="Courier New" w:cs="Courier New"/>
+        </w:rPr>
+      </w:pPr>
+      <w:r>
+        <w:rPr>
+          <w:rFonts w:ascii="Courier New" w:hAnsi="Courier New" w:cs="Courier New"/>
+        </w:rPr>
+        <w:t xml:space="preserve">  (?timer &lt;- (time ?t))</w:t>
+      </w:r>
+    </w:p>
+    <w:p>
+      <w:pPr>
+        <w:pStyle w:val="DefaultStyle"/>
+        <w:spacing w:after="0" w:line="240" w:lineRule="auto"/>
+        <w:rPr>
+          <w:rFonts w:ascii="Courier New" w:hAnsi="Courier New" w:cs="Courier New"/>
+        </w:rPr>
+      </w:pPr>
+      <w:r>
+        <w:rPr>
+          <w:rFonts w:ascii="Courier New" w:hAnsi="Courier New" w:cs="Courier New"/>
+        </w:rPr>
+        <w:t xml:space="preserve">  (?actor &lt;- (actor ?label ?</w:t>
+      </w:r>
+      <w:proofErr w:type="spellStart"/>
+      <w:r>
+        <w:rPr>
+          <w:rFonts w:ascii="Courier New" w:hAnsi="Courier New" w:cs="Courier New"/>
+        </w:rPr>
+        <w:t>i</w:t>
+      </w:r>
+      <w:proofErr w:type="spellEnd"/>
+      <w:r>
+        <w:rPr>
+          <w:rFonts w:ascii="Courier New" w:hAnsi="Courier New" w:cs="Courier New"/>
+        </w:rPr>
+        <w:t xml:space="preserve"> ?j ?ID (</w:t>
+      </w:r>
+      <w:r>
+        <w:rPr>
+          <w:rFonts w:ascii="Courier New" w:hAnsi="Courier New" w:cs="Courier New"/>
+          <w:highlight w:val="yellow"/>
+        </w:rPr>
+        <w:t>?t-a</w:t>
+      </w:r>
+      <w:r>
+        <w:rPr>
+          <w:rFonts w:ascii="Courier New" w:hAnsi="Courier New" w:cs="Courier New"/>
+        </w:rPr>
+        <w:t xml:space="preserve"> </w:t>
+      </w:r>
+      <w:r>
+        <w:rPr>
+          <w:rFonts w:ascii="Courier New" w:hAnsi="Courier New" w:cs="Courier New"/>
+          <w:highlight w:val="green"/>
+        </w:rPr>
+        <w:t>(&gt; ?t-a ?t)</w:t>
+      </w:r>
+      <w:r>
+        <w:rPr>
+          <w:rFonts w:ascii="Courier New" w:hAnsi="Courier New" w:cs="Courier New"/>
+        </w:rPr>
+        <w:t>) ?</w:t>
+      </w:r>
+      <w:proofErr w:type="spellStart"/>
+      <w:r>
+        <w:rPr>
+          <w:rFonts w:ascii="Courier New" w:hAnsi="Courier New" w:cs="Courier New"/>
+        </w:rPr>
+        <w:t>str</w:t>
+      </w:r>
+      <w:proofErr w:type="spellEnd"/>
+      <w:r>
+        <w:rPr>
+          <w:rFonts w:ascii="Courier New" w:hAnsi="Courier New" w:cs="Courier New"/>
+        </w:rPr>
+        <w:t xml:space="preserve"> ?sp))</w:t>
+      </w:r>
+    </w:p>
+    <w:p>
+      <w:pPr>
+        <w:pStyle w:val="DefaultStyle"/>
+        <w:spacing w:after="0" w:line="240" w:lineRule="auto"/>
+        <w:rPr>
+          <w:rFonts w:ascii="Courier New" w:hAnsi="Courier New" w:cs="Courier New"/>
+        </w:rPr>
+      </w:pPr>
+      <w:r>
+        <w:rPr>
+          <w:rFonts w:ascii="Courier New" w:hAnsi="Courier New" w:cs="Courier New"/>
+        </w:rPr>
+        <w:t xml:space="preserve">  ==&gt;</w:t>
+      </w:r>
+    </w:p>
+    <w:p>
+      <w:pPr>
+        <w:pStyle w:val="DefaultStyle"/>
+        <w:spacing w:after="0" w:line="240" w:lineRule="auto"/>
+        <w:rPr>
+          <w:rFonts w:ascii="Courier New" w:hAnsi="Courier New" w:cs="Courier New"/>
+        </w:rPr>
+      </w:pPr>
+      <w:r>
+        <w:rPr>
+          <w:rFonts w:ascii="Courier New" w:hAnsi="Courier New" w:cs="Courier New"/>
+        </w:rPr>
+        <w:t xml:space="preserve">   ;; Nic's canvas</w:t>
+      </w:r>
+    </w:p>
+    <w:p>
+      <w:pPr>
+        <w:pStyle w:val="DefaultStyle"/>
+        <w:spacing w:after="0" w:line="240" w:lineRule="auto"/>
+        <w:rPr>
+          <w:rFonts w:ascii="Courier New" w:hAnsi="Courier New" w:cs="Courier New"/>
+        </w:rPr>
+      </w:pPr>
+      <w:r>
+        <w:rPr>
+          <w:rFonts w:ascii="Courier New" w:hAnsi="Courier New" w:cs="Courier New"/>
+        </w:rPr>
+        <w:t xml:space="preserve">   (let* ((dc (send canvas get-dc))</w:t>
+      </w:r>
+    </w:p>
+    <w:p>
+      <w:pPr>
+        <w:pStyle w:val="DefaultStyle"/>
+        <w:spacing w:after="0" w:line="240" w:lineRule="auto"/>
+        <w:rPr>
+          <w:rFonts w:ascii="Courier New" w:hAnsi="Courier New" w:cs="Courier New"/>
+        </w:rPr>
+      </w:pPr>
+      <w:r>
+        <w:rPr>
+          <w:rFonts w:ascii="Courier New" w:hAnsi="Courier New" w:cs="Courier New"/>
+        </w:rPr>
+        <w:t xml:space="preserve">          (width (send canvas get-width))</w:t>
+      </w:r>
+    </w:p>
+    <w:p>
+      <w:pPr>
+        <w:pStyle w:val="DefaultStyle"/>
+        <w:spacing w:after="0" w:line="240" w:lineRule="auto"/>
+        <w:rPr>
+          <w:rFonts w:ascii="Courier New" w:hAnsi="Courier New" w:cs="Courier New"/>
+        </w:rPr>
+      </w:pPr>
+      <w:r>
+        <w:rPr>
+          <w:rFonts w:ascii="Courier New" w:hAnsi="Courier New" w:cs="Courier New"/>
+        </w:rPr>
+        <w:t xml:space="preserve">          (height (send canvas get-height)))</w:t>
+      </w:r>
+    </w:p>
+    <w:p>
+      <w:pPr>
+        <w:pStyle w:val="DefaultStyle"/>
+        <w:spacing w:after="0" w:line="240" w:lineRule="auto"/>
+        <w:rPr>
+          <w:rFonts w:ascii="Courier New" w:hAnsi="Courier New" w:cs="Courier New"/>
+        </w:rPr>
+      </w:pPr>
+      <w:r>
+        <w:rPr>
+          <w:rFonts w:ascii="Courier New" w:hAnsi="Courier New" w:cs="Courier New"/>
+        </w:rPr>
+        <w:t xml:space="preserve">     ;; dead are grey</w:t>
+      </w:r>
+    </w:p>
+    <w:p>
+      <w:pPr>
+        <w:pStyle w:val="DefaultStyle"/>
+        <w:spacing w:after="0" w:line="240" w:lineRule="auto"/>
+        <w:rPr>
+          <w:rFonts w:ascii="Courier New" w:hAnsi="Courier New" w:cs="Courier New"/>
+        </w:rPr>
+      </w:pPr>
+      <w:r>
+        <w:rPr>
+          <w:rFonts w:ascii="Courier New" w:hAnsi="Courier New" w:cs="Courier New"/>
+        </w:rPr>
+        <w:t xml:space="preserve">     (send dc set-brush (make-color 0 </w:t>
+      </w:r>
+      <w:proofErr w:type="spellStart"/>
+      <w:r>
+        <w:rPr>
+          <w:rFonts w:ascii="Courier New" w:hAnsi="Courier New" w:cs="Courier New"/>
+        </w:rPr>
+        <w:t>0</w:t>
+      </w:r>
+      <w:proofErr w:type="spellEnd"/>
+      <w:r>
+        <w:rPr>
+          <w:rFonts w:ascii="Courier New" w:hAnsi="Courier New" w:cs="Courier New"/>
+        </w:rPr>
+        <w:t xml:space="preserve"> </w:t>
+      </w:r>
+      <w:proofErr w:type="spellStart"/>
+      <w:r>
+        <w:rPr>
+          <w:rFonts w:ascii="Courier New" w:hAnsi="Courier New" w:cs="Courier New"/>
+        </w:rPr>
+        <w:t>0</w:t>
+      </w:r>
+      <w:proofErr w:type="spellEnd"/>
+      <w:r>
+        <w:rPr>
+          <w:rFonts w:ascii="Courier New" w:hAnsi="Courier New" w:cs="Courier New"/>
+        </w:rPr>
+        <w:t xml:space="preserve"> .5) 'solid)</w:t>
+      </w:r>
+    </w:p>
+    <w:p>
+      <w:pPr>
+        <w:pStyle w:val="DefaultStyle"/>
+        <w:rPr>
+          <w:rFonts w:ascii="Courier New" w:hAnsi="Courier New" w:cs="Courier New"/>
+        </w:rPr>
+      </w:pPr>
+      <w:r>
+        <w:rPr>
+          <w:rFonts w:ascii="Courier New" w:hAnsi="Courier New" w:cs="Courier New"/>
+        </w:rPr>
+        <w:t xml:space="preserve">     (send dc draw-ellipse (- ?</w:t>
+      </w:r>
+      <w:proofErr w:type="spellStart"/>
+      <w:r>
+        <w:rPr>
+          <w:rFonts w:ascii="Courier New" w:hAnsi="Courier New" w:cs="Courier New"/>
+        </w:rPr>
+        <w:t>i</w:t>
+      </w:r>
+      <w:proofErr w:type="spellEnd"/>
+      <w:r>
+        <w:rPr>
+          <w:rFonts w:ascii="Courier New" w:hAnsi="Courier New" w:cs="Courier New"/>
+        </w:rPr>
+        <w:t xml:space="preserve"> 5) (- ?j 5) 10 </w:t>
+      </w:r>
+      <w:proofErr w:type="spellStart"/>
+      <w:r>
+        <w:rPr>
+          <w:rFonts w:ascii="Courier New" w:hAnsi="Courier New" w:cs="Courier New"/>
+        </w:rPr>
+        <w:t>10</w:t>
+      </w:r>
+      <w:proofErr w:type="spellEnd"/>
+      <w:r>
+        <w:rPr>
+          <w:rFonts w:ascii="Courier New" w:hAnsi="Courier New" w:cs="Courier New"/>
+        </w:rPr>
+        <w:t>)))</w:t>
+      </w:r>
+    </w:p>
+    <w:p>
+      <w:pPr>
+        <w:pStyle w:val="DefaultStyle"/>
+        <w:rPr>
+          <w:rFonts w:ascii="Times New Roman" w:hAnsi="Times New Roman" w:cs="Times New Roman"/>
+        </w:rPr>
+      </w:pPr>
+      <w:r>
+        <w:rPr>
+          <w:rFonts w:ascii="Times New Roman" w:hAnsi="Times New Roman" w:cs="Times New Roman"/>
+        </w:rPr>
+        <w:tab/>
+        <w:t>The other larger challenge was to remember all of the trig functions necessary to point the zombies toward any people they saw.  It was a nice geometry</w:t>
+      </w:r>
+      <w:r>
+        <w:rPr>
+          <w:rFonts w:ascii="Times New Roman" w:hAnsi="Times New Roman" w:cs="Times New Roman"/>
+        </w:rPr>
+        <w:t>-refresher</w:t>
+      </w:r>
+      <w:r>
+        <w:rPr>
+          <w:rFonts w:ascii="Times New Roman" w:hAnsi="Times New Roman" w:cs="Times New Roman"/>
+        </w:rPr>
+        <w:t xml:space="preserve"> to remember the importance of arctangent</w:t>
+      </w:r>
+      <w:r>
+        <w:rPr>
+          <w:rFonts w:ascii="Times New Roman" w:hAnsi="Times New Roman" w:cs="Times New Roman"/>
+        </w:rPr>
+        <w:t xml:space="preserve"> used with sine and cosine to derive the Cartesian values</w:t>
+      </w:r>
+      <w:r>
+        <w:rPr>
+          <w:rFonts w:ascii="Times New Roman" w:hAnsi="Times New Roman" w:cs="Times New Roman"/>
+        </w:rPr>
+        <w:t>.</w:t>
+      </w:r>
+    </w:p>
+    <w:p>
+      <w:pPr>
+        <w:rPr>
+          <w:rFonts w:ascii="Times New Roman" w:eastAsia="Droid Sans Fallback" w:hAnsi="Times New Roman" w:cs="Times New Roman"/>
+          <w:sz w:val="24"/>
+          <w:szCs w:val="24"/>
+          <w:lang w:eastAsia="zh-CN" w:bidi="hi-IN"/>
+        </w:rPr>
+      </w:pPr>
+      <w:r>
+        <w:rPr>
+          <w:rFonts w:ascii="Times New Roman" w:hAnsi="Times New Roman" w:cs="Times New Roman"/>
+        </w:rPr>
+        <w:br w:type="page"/>
       </w:r>
     </w:p>
     <w:p>
@@ -584,8 +1112,16 @@
           <w:rFonts w:ascii="Times New Roman" w:hAnsi="Times New Roman" w:cs="Times New Roman"/>
           <w:u w:val="single"/>
         </w:rPr>
+        <w:lastRenderedPageBreak/>
         <w:t>Animation</w:t>
       </w:r>
+      <w:r>
+        <w:rPr>
+          <w:rFonts w:ascii="Times New Roman" w:hAnsi="Times New Roman" w:cs="Times New Roman"/>
+          <w:u w:val="single"/>
+        </w:rPr>
+        <w:t xml:space="preserve"> - Nic</w:t>
+      </w:r>
     </w:p>
     <w:p>
       <w:pPr>
@@ -599,11 +1135,6 @@
           <w:rFonts w:ascii="Times New Roman" w:hAnsi="Times New Roman" w:cs="Times New Roman"/>
         </w:rPr>
         <w:tab/>
-      </w:r>
-      <w:r>
-        <w:rPr>
-          <w:rFonts w:ascii="Times New Roman" w:hAnsi="Times New Roman" w:cs="Times New Roman"/>
-        </w:rPr>
         <w:t xml:space="preserve">The </w:t>
       </w:r>
       <w:r>
@@ -616,37 +1147,19 @@
         <w:rPr>
           <w:rFonts w:ascii="Times New Roman" w:hAnsi="Times New Roman" w:cs="Times New Roman"/>
         </w:rPr>
-        <w:t>Dr. Williams animated-canvas library. The actors in the simulation, the zombies and humans, are represented as ellipse either colored red and blue respectively. The shades of color that they are actually colored depen</w:t>
-      </w:r>
-      <w:r>
-        <w:rPr>
-          <w:rFonts w:ascii="Times New Roman" w:hAnsi="Times New Roman" w:cs="Times New Roman"/>
-        </w:rPr>
-        <w:t>ds on the strength of the actor itself, which as explained earlier, is assigned randomly with a Gaussian distribution. The darker either the shade of red or blue means the stronger the actor is in relation to the other actors. The actual individual drawing</w:t>
-      </w:r>
-      <w:r>
-        <w:rPr>
-          <w:rFonts w:ascii="Times New Roman" w:hAnsi="Times New Roman" w:cs="Times New Roman"/>
-        </w:rPr>
-        <w:t xml:space="preserve"> of the actors as they  change position is done using a drawing context. As each rule in the inference engine is executed and an actors position is changed this is sent to the canvas via the drawing context but not made visible to the user yet. The animate</w:t>
-      </w:r>
-      <w:r>
-        <w:rPr>
-          <w:rFonts w:ascii="Times New Roman" w:hAnsi="Times New Roman" w:cs="Times New Roman"/>
-        </w:rPr>
-        <w:t>d-canvas library actually operates with two canvases. One canvas is the one that is actually shown to the user, while the second canvas acts as a buffer and holds all the changes made to the canvas. When all of the rules have been executed the final rule w</w:t>
-      </w:r>
-      <w:r>
-        <w:rPr>
-          <w:rFonts w:ascii="Times New Roman" w:hAnsi="Times New Roman" w:cs="Times New Roman"/>
-        </w:rPr>
-        <w:t xml:space="preserve">e have actually steps the time forward. This is where the actual swapping of the two canvases happens. Once the canvas is swapped the new buffer canvas is then cleared and any new drawing changes will be made to this one. Using the animated-canvas library </w:t>
-      </w:r>
-      <w:r>
-        <w:rPr>
-          <w:rFonts w:ascii="Times New Roman" w:hAnsi="Times New Roman" w:cs="Times New Roman"/>
-        </w:rPr>
-        <w:t>allows for smoother animations and better performance. At the time of this writing the random wall generation and drawing cod</w:t>
+        <w:t>Dr. Williams animated-canvas library. The actors in the simulation, the zombies and humans, are represented as ellipse either colored red and blue respectively. The shades of color that they are actually colored depends on the strength of the actor itself, which as explained earlier, is assigned randomly with a Gaussian distribution. The darker either the shade of red or blue means the stronger the actor is in relation to the other actors. The actual individual drawing of the actors as they  change position is done using a drawing context. As each rule in the inference engine is executed and an actor</w:t>
+      </w:r>
+      <w:r>
+        <w:rPr>
+          <w:rFonts w:ascii="Times New Roman" w:hAnsi="Times New Roman" w:cs="Times New Roman"/>
+        </w:rPr>
+        <w:t>'</w:t>
+      </w:r>
+      <w:r>
+        <w:rPr>
+          <w:rFonts w:ascii="Times New Roman" w:hAnsi="Times New Roman" w:cs="Times New Roman"/>
+        </w:rPr>
+        <w:t>s position is changed this is sent to the canvas via the drawing context but not made visible to the user yet. The animated-canvas library actually operates with two canvases. One canvas is the one that is actually shown to the user, while the second canvas acts as a buffer and holds all the changes made to the canvas. When all of the rules have been executed the final rule we have actually steps the time forward. This is where the actual swapping of the two canvases happens. Once the canvas is swapped the new buffer canvas is then cleared and any new drawing changes will be made to this one. Using the animated-canvas library allows for smoother animations and better performance. At the time of this writing the random wall generation and drawing cod</w:t>
       </w:r>
       <w:r>
         <w:rPr>
@@ -658,26 +1171,21 @@
         <w:rPr>
           <w:rFonts w:ascii="Times New Roman" w:hAnsi="Times New Roman" w:cs="Times New Roman"/>
         </w:rPr>
-        <w:t>not traverse through the walls. However, there are a few bugs that we have yet to work out. The mai</w:t>
-      </w:r>
-      <w:r>
-        <w:rPr>
-          <w:rFonts w:ascii="Times New Roman" w:hAnsi="Times New Roman" w:cs="Times New Roman"/>
-        </w:rPr>
-        <w:t>n ones are that an actor can still spawn with in a wall which is obviously not ideal and the edge detection code between the actors and the wall could use some work.</w:t>
-      </w:r>
-    </w:p>
-    <w:p>
-      <w:pPr>
-        <w:pStyle w:val="DefaultStyle"/>
-        <w:rPr>
-          <w:rFonts w:ascii="Times New Roman" w:hAnsi="Times New Roman" w:cs="Times New Roman"/>
-        </w:rPr>
-      </w:pPr>
-    </w:p>
-    <w:p>
-      <w:pPr>
-        <w:pStyle w:val="DefaultStyle"/>
+        <w:t>not traverse through the walls. However, there are a few bugs that we have yet to work out. The main ones are that an actor can still spawn with in a wall which is obviously not ideal and the edge detection code between the actors and the wall could use some work.</w:t>
+      </w:r>
+    </w:p>
+    <w:p>
+      <w:pPr>
+        <w:pStyle w:val="DefaultStyle"/>
+        <w:rPr>
+          <w:rFonts w:ascii="Times New Roman" w:hAnsi="Times New Roman" w:cs="Times New Roman"/>
+        </w:rPr>
+      </w:pPr>
+    </w:p>
+    <w:p>
+      <w:pPr>
+        <w:pStyle w:val="DefaultStyle"/>
+        <w:jc w:val="center"/>
         <w:rPr>
           <w:rFonts w:ascii="Times New Roman" w:hAnsi="Times New Roman" w:cs="Times New Roman"/>
         </w:rPr>
@@ -952,6 +1460,7 @@
   <w:style w:type="paragraph" w:default="1" w:styleId="Normal">
     <w:name w:val="Normal"/>
     <w:qFormat/>
+    <w:rsid w:val="008C5AFF"/>
   </w:style>
   <w:style w:type="character" w:default="1" w:styleId="DefaultParagraphFont">
     <w:name w:val="Default Paragraph Font"/>
@@ -1332,4 +1841,16 @@
   <a:objectDefaults/>
   <a:extraClrSchemeLst/>
 </a:theme>
+</file>
+
+<file path=customXml/item1.xml><?xml version="1.0" encoding="utf-8"?>
+<b:Sources xmlns:b="http://schemas.openxmlformats.org/officeDocument/2006/bibliography" xmlns="http://schemas.openxmlformats.org/officeDocument/2006/bibliography" SelectedStyle="\APA.XSL" StyleName="APA Fifth Edition"/>
+</file>
+
+<file path=customXml/itemProps1.xml><?xml version="1.0" encoding="utf-8"?>
+<ds:datastoreItem xmlns:ds="http://schemas.openxmlformats.org/officeDocument/2006/customXml" ds:itemID="{D84C6BCC-BAB8-4A1D-9FDD-F4B09C4EBE2B}">
+  <ds:schemaRefs>
+    <ds:schemaRef ds:uri="http://schemas.openxmlformats.org/officeDocument/2006/bibliography"/>
+  </ds:schemaRefs>
+</ds:datastoreItem>
 </file>
</xml_diff>

<commit_message>
Added wall drawing portion to paper
</commit_message>
<xml_diff>
--- a/zombie_report.docx
+++ b/zombie_report.docx
@@ -1,6 +1,6 @@
 
 <file path=word/document.xml><?xml version="1.0" encoding="utf-8"?>
-<w:document xmlns:ve="http://schemas.openxmlformats.org/markup-compatibility/2006" xmlns:o="urn:schemas-microsoft-com:office:office" xmlns:r="http://schemas.openxmlformats.org/officeDocument/2006/relationships" xmlns:m="http://schemas.openxmlformats.org/officeDocument/2006/math" xmlns:v="urn:schemas-microsoft-com:vml" xmlns:wp="http://schemas.openxmlformats.org/drawingml/2006/wordprocessingDrawing" xmlns:w10="urn:schemas-microsoft-com:office:word" xmlns:w="http://schemas.openxmlformats.org/wordprocessingml/2006/main" xmlns:wne="http://schemas.microsoft.com/office/word/2006/wordml">
+<w:document xmlns:wpc="http://schemas.microsoft.com/office/word/2010/wordprocessingCanvas" xmlns:mc="http://schemas.openxmlformats.org/markup-compatibility/2006" xmlns:o="urn:schemas-microsoft-com:office:office" xmlns:r="http://schemas.openxmlformats.org/officeDocument/2006/relationships" xmlns:m="http://schemas.openxmlformats.org/officeDocument/2006/math" xmlns:v="urn:schemas-microsoft-com:vml" xmlns:wp14="http://schemas.microsoft.com/office/word/2010/wordprocessingDrawing" xmlns:wp="http://schemas.openxmlformats.org/drawingml/2006/wordprocessingDrawing" xmlns:w10="urn:schemas-microsoft-com:office:word" xmlns:w="http://schemas.openxmlformats.org/wordprocessingml/2006/main" xmlns:w14="http://schemas.microsoft.com/office/word/2010/wordml" xmlns:w15="http://schemas.microsoft.com/office/word/2012/wordml" xmlns:wpg="http://schemas.microsoft.com/office/word/2010/wordprocessingGroup" xmlns:wpi="http://schemas.microsoft.com/office/word/2010/wordprocessingInk" xmlns:wne="http://schemas.microsoft.com/office/word/2006/wordml" xmlns:wps="http://schemas.microsoft.com/office/word/2010/wordprocessingShape" mc:Ignorable="w14 w15 wp14">
   <w:body>
     <w:p>
       <w:pPr>
@@ -15,16 +15,8 @@
         <w:rPr>
           <w:rFonts w:ascii="Times New Roman" w:hAnsi="Times New Roman" w:cs="Times New Roman"/>
         </w:rPr>
-        <w:t xml:space="preserve">James </w:t>
-      </w:r>
-      <w:proofErr w:type="spellStart"/>
-      <w:r>
-        <w:rPr>
-          <w:rFonts w:ascii="Times New Roman" w:hAnsi="Times New Roman" w:cs="Times New Roman"/>
-        </w:rPr>
-        <w:t>Brayton</w:t>
-      </w:r>
-      <w:proofErr w:type="spellEnd"/>
+        <w:t>James Brayton</w:t>
+      </w:r>
     </w:p>
     <w:p>
       <w:pPr>
@@ -112,7 +104,21 @@
         <w:rPr>
           <w:rFonts w:ascii="Times New Roman" w:hAnsi="Times New Roman" w:cs="Times New Roman"/>
         </w:rPr>
-        <w:t xml:space="preserve"> Exploring the  modeling and simulating of a zombie apocalypse programmed in Racket using Dr. Doug Williams inference engine and animated-canvas library.</w:t>
+        <w:t xml:space="preserve"> Exploring </w:t>
+      </w:r>
+      <w:proofErr w:type="gramStart"/>
+      <w:r>
+        <w:rPr>
+          <w:rFonts w:ascii="Times New Roman" w:hAnsi="Times New Roman" w:cs="Times New Roman"/>
+        </w:rPr>
+        <w:t>the  modeling</w:t>
+      </w:r>
+      <w:proofErr w:type="gramEnd"/>
+      <w:r>
+        <w:rPr>
+          <w:rFonts w:ascii="Times New Roman" w:hAnsi="Times New Roman" w:cs="Times New Roman"/>
+        </w:rPr>
+        <w:t xml:space="preserve"> and simulating of a zombie apocalypse programmed in Racket using Dr. Doug Williams inference engine and animated-canvas library.</w:t>
       </w:r>
     </w:p>
     <w:p>
@@ -615,13 +621,29 @@
           <w:rFonts w:ascii="Times New Roman" w:hAnsi="Times New Roman" w:cs="Times New Roman"/>
           <w:u w:val="single"/>
         </w:rPr>
-        <w:t xml:space="preserve"> The Actors</w:t>
-      </w:r>
+        <w:t xml:space="preserve"> </w:t>
+      </w:r>
+      <w:proofErr w:type="gramStart"/>
       <w:r>
         <w:rPr>
           <w:rFonts w:ascii="Times New Roman" w:hAnsi="Times New Roman" w:cs="Times New Roman"/>
           <w:u w:val="single"/>
         </w:rPr>
+        <w:t>The</w:t>
+      </w:r>
+      <w:proofErr w:type="gramEnd"/>
+      <w:r>
+        <w:rPr>
+          <w:rFonts w:ascii="Times New Roman" w:hAnsi="Times New Roman" w:cs="Times New Roman"/>
+          <w:u w:val="single"/>
+        </w:rPr>
+        <w:t xml:space="preserve"> Actors</w:t>
+      </w:r>
+      <w:r>
+        <w:rPr>
+          <w:rFonts w:ascii="Times New Roman" w:hAnsi="Times New Roman" w:cs="Times New Roman"/>
+          <w:u w:val="single"/>
+        </w:rPr>
         <w:t xml:space="preserve"> - Andrew</w:t>
       </w:r>
     </w:p>
@@ -653,11 +675,19 @@
           <w:rFonts w:ascii="Courier New" w:hAnsi="Courier New" w:cs="Courier New"/>
         </w:rPr>
       </w:pPr>
-      <w:r>
-        <w:rPr>
-          <w:rFonts w:ascii="Courier New" w:hAnsi="Courier New" w:cs="Courier New"/>
-        </w:rPr>
-        <w:t xml:space="preserve">('actor label </w:t>
+      <w:proofErr w:type="gramStart"/>
+      <w:r>
+        <w:rPr>
+          <w:rFonts w:ascii="Courier New" w:hAnsi="Courier New" w:cs="Courier New"/>
+        </w:rPr>
+        <w:t>('actor</w:t>
+      </w:r>
+      <w:proofErr w:type="gramEnd"/>
+      <w:r>
+        <w:rPr>
+          <w:rFonts w:ascii="Courier New" w:hAnsi="Courier New" w:cs="Courier New"/>
+        </w:rPr>
+        <w:t xml:space="preserve"> label </w:t>
       </w:r>
       <w:proofErr w:type="spellStart"/>
       <w:r>
@@ -695,11 +725,19 @@
           <w:rFonts w:ascii="Courier New" w:hAnsi="Courier New" w:cs="Courier New"/>
         </w:rPr>
       </w:pPr>
-      <w:r>
-        <w:rPr>
-          <w:rFonts w:ascii="Courier New" w:hAnsi="Courier New" w:cs="Courier New"/>
-        </w:rPr>
-        <w:t>label : 'zombie | 'person</w:t>
+      <w:proofErr w:type="gramStart"/>
+      <w:r>
+        <w:rPr>
+          <w:rFonts w:ascii="Courier New" w:hAnsi="Courier New" w:cs="Courier New"/>
+        </w:rPr>
+        <w:t>label :</w:t>
+      </w:r>
+      <w:proofErr w:type="gramEnd"/>
+      <w:r>
+        <w:rPr>
+          <w:rFonts w:ascii="Courier New" w:hAnsi="Courier New" w:cs="Courier New"/>
+        </w:rPr>
+        <w:t xml:space="preserve"> 'zombie | 'person</w:t>
       </w:r>
     </w:p>
     <w:p>
@@ -714,7 +752,14 @@
           <w:rFonts w:ascii="Times New Roman" w:hAnsi="Times New Roman" w:cs="Times New Roman"/>
         </w:rPr>
         <w:tab/>
-        <w:t xml:space="preserve">Every time a movement was made, the </w:t>
+        <w:t xml:space="preserve">Every time a movement was made, </w:t>
+      </w:r>
+      <w:proofErr w:type="gramStart"/>
+      <w:r>
+        <w:rPr>
+          <w:rFonts w:ascii="Times New Roman" w:hAnsi="Times New Roman" w:cs="Times New Roman"/>
+        </w:rPr>
+        <w:t xml:space="preserve">the </w:t>
       </w:r>
       <w:proofErr w:type="spellStart"/>
       <w:r>
@@ -724,6 +769,7 @@
         <w:t>i</w:t>
       </w:r>
       <w:proofErr w:type="spellEnd"/>
+      <w:proofErr w:type="gramEnd"/>
       <w:r>
         <w:rPr>
           <w:rFonts w:ascii="Times New Roman" w:hAnsi="Times New Roman" w:cs="Times New Roman"/>
@@ -740,33 +786,189 @@
         <w:rPr>
           <w:rFonts w:ascii="Times New Roman" w:hAnsi="Times New Roman" w:cs="Times New Roman"/>
         </w:rPr>
-        <w:t xml:space="preserve">e fresh zombies using the timer.  The binding to </w:t>
+        <w:t xml:space="preserve">e fresh zombies using the timer.  The binding </w:t>
+      </w:r>
+      <w:proofErr w:type="gramStart"/>
+      <w:r>
+        <w:rPr>
+          <w:rFonts w:ascii="Times New Roman" w:hAnsi="Times New Roman" w:cs="Times New Roman"/>
+        </w:rPr>
+        <w:t xml:space="preserve">to </w:t>
       </w:r>
       <w:r>
         <w:rPr>
           <w:rFonts w:ascii="Times New Roman" w:hAnsi="Times New Roman" w:cs="Times New Roman"/>
           <w:highlight w:val="yellow"/>
         </w:rPr>
+        <w:t>?</w:t>
+      </w:r>
+      <w:proofErr w:type="gramEnd"/>
+      <w:r>
+        <w:rPr>
+          <w:rFonts w:ascii="Times New Roman" w:hAnsi="Times New Roman" w:cs="Times New Roman"/>
+          <w:highlight w:val="yellow"/>
+        </w:rPr>
+        <w:t>t-a</w:t>
+      </w:r>
+      <w:r>
+        <w:rPr>
+          <w:rFonts w:ascii="Times New Roman" w:hAnsi="Times New Roman" w:cs="Times New Roman"/>
+        </w:rPr>
+        <w:t xml:space="preserve"> is only made if the actor's time-slice is in the </w:t>
+      </w:r>
+      <w:r>
+        <w:rPr>
+          <w:rFonts w:ascii="Times New Roman" w:hAnsi="Times New Roman" w:cs="Times New Roman"/>
+          <w:highlight w:val="green"/>
+        </w:rPr>
+        <w:t>future</w:t>
+      </w:r>
+      <w:r>
+        <w:rPr>
+          <w:rFonts w:ascii="Times New Roman" w:hAnsi="Times New Roman" w:cs="Times New Roman"/>
+        </w:rPr>
+        <w:t>:</w:t>
+      </w:r>
+    </w:p>
+    <w:p>
+      <w:pPr>
+        <w:pStyle w:val="DefaultStyle"/>
+        <w:spacing w:after="0" w:line="240" w:lineRule="auto"/>
+        <w:rPr>
+          <w:rFonts w:ascii="Courier New" w:hAnsi="Courier New" w:cs="Courier New"/>
+        </w:rPr>
+      </w:pPr>
+      <w:r>
+        <w:rPr>
+          <w:rFonts w:ascii="Courier New" w:hAnsi="Courier New" w:cs="Courier New"/>
+        </w:rPr>
+        <w:t>(</w:t>
+      </w:r>
+      <w:proofErr w:type="gramStart"/>
+      <w:r>
+        <w:rPr>
+          <w:rFonts w:ascii="Courier New" w:hAnsi="Courier New" w:cs="Courier New"/>
+        </w:rPr>
+        <w:t>define-rule</w:t>
+      </w:r>
+      <w:proofErr w:type="gramEnd"/>
+      <w:r>
+        <w:rPr>
+          <w:rFonts w:ascii="Courier New" w:hAnsi="Courier New" w:cs="Courier New"/>
+        </w:rPr>
+        <w:t xml:space="preserve"> (draw-dead zombie-game-rules)</w:t>
+      </w:r>
+    </w:p>
+    <w:p>
+      <w:pPr>
+        <w:pStyle w:val="DefaultStyle"/>
+        <w:spacing w:after="0" w:line="240" w:lineRule="auto"/>
+        <w:rPr>
+          <w:rFonts w:ascii="Courier New" w:hAnsi="Courier New" w:cs="Courier New"/>
+        </w:rPr>
+      </w:pPr>
+      <w:r>
+        <w:rPr>
+          <w:rFonts w:ascii="Courier New" w:hAnsi="Courier New" w:cs="Courier New"/>
+        </w:rPr>
+        <w:t xml:space="preserve">  </w:t>
+      </w:r>
+      <w:proofErr w:type="gramStart"/>
+      <w:r>
+        <w:rPr>
+          <w:rFonts w:ascii="Courier New" w:hAnsi="Courier New" w:cs="Courier New"/>
+        </w:rPr>
+        <w:t>(?timer</w:t>
+      </w:r>
+      <w:proofErr w:type="gramEnd"/>
+      <w:r>
+        <w:rPr>
+          <w:rFonts w:ascii="Courier New" w:hAnsi="Courier New" w:cs="Courier New"/>
+        </w:rPr>
+        <w:t xml:space="preserve"> &lt;- (time ?t))</w:t>
+      </w:r>
+    </w:p>
+    <w:p>
+      <w:pPr>
+        <w:pStyle w:val="DefaultStyle"/>
+        <w:spacing w:after="0" w:line="240" w:lineRule="auto"/>
+        <w:rPr>
+          <w:rFonts w:ascii="Courier New" w:hAnsi="Courier New" w:cs="Courier New"/>
+        </w:rPr>
+      </w:pPr>
+      <w:r>
+        <w:rPr>
+          <w:rFonts w:ascii="Courier New" w:hAnsi="Courier New" w:cs="Courier New"/>
+        </w:rPr>
+        <w:t xml:space="preserve">  (?actor &lt;- (actor ?label ?</w:t>
+      </w:r>
+      <w:proofErr w:type="spellStart"/>
+      <w:r>
+        <w:rPr>
+          <w:rFonts w:ascii="Courier New" w:hAnsi="Courier New" w:cs="Courier New"/>
+        </w:rPr>
+        <w:t>i</w:t>
+      </w:r>
+      <w:proofErr w:type="spellEnd"/>
+      <w:r>
+        <w:rPr>
+          <w:rFonts w:ascii="Courier New" w:hAnsi="Courier New" w:cs="Courier New"/>
+        </w:rPr>
+        <w:t xml:space="preserve"> ?j ?ID (</w:t>
+      </w:r>
+      <w:r>
+        <w:rPr>
+          <w:rFonts w:ascii="Courier New" w:hAnsi="Courier New" w:cs="Courier New"/>
+          <w:highlight w:val="yellow"/>
+        </w:rPr>
         <w:t>?t-a</w:t>
       </w:r>
       <w:r>
         <w:rPr>
-          <w:rFonts w:ascii="Times New Roman" w:hAnsi="Times New Roman" w:cs="Times New Roman"/>
-        </w:rPr>
-        <w:t xml:space="preserve"> is only made if the actor's time-slice is in the </w:t>
-      </w:r>
-      <w:r>
-        <w:rPr>
-          <w:rFonts w:ascii="Times New Roman" w:hAnsi="Times New Roman" w:cs="Times New Roman"/>
+          <w:rFonts w:ascii="Courier New" w:hAnsi="Courier New" w:cs="Courier New"/>
+        </w:rPr>
+        <w:t xml:space="preserve"> </w:t>
+      </w:r>
+      <w:r>
+        <w:rPr>
+          <w:rFonts w:ascii="Courier New" w:hAnsi="Courier New" w:cs="Courier New"/>
           <w:highlight w:val="green"/>
         </w:rPr>
-        <w:t>future</w:t>
-      </w:r>
-      <w:r>
-        <w:rPr>
-          <w:rFonts w:ascii="Times New Roman" w:hAnsi="Times New Roman" w:cs="Times New Roman"/>
-        </w:rPr>
-        <w:t>:</w:t>
+        <w:t>(&gt; ?t-a ?t)</w:t>
+      </w:r>
+      <w:r>
+        <w:rPr>
+          <w:rFonts w:ascii="Courier New" w:hAnsi="Courier New" w:cs="Courier New"/>
+        </w:rPr>
+        <w:t>) ?</w:t>
+      </w:r>
+      <w:proofErr w:type="spellStart"/>
+      <w:r>
+        <w:rPr>
+          <w:rFonts w:ascii="Courier New" w:hAnsi="Courier New" w:cs="Courier New"/>
+        </w:rPr>
+        <w:t>str</w:t>
+      </w:r>
+      <w:proofErr w:type="spellEnd"/>
+      <w:r>
+        <w:rPr>
+          <w:rFonts w:ascii="Courier New" w:hAnsi="Courier New" w:cs="Courier New"/>
+        </w:rPr>
+        <w:t xml:space="preserve"> ?</w:t>
+      </w:r>
+      <w:proofErr w:type="spellStart"/>
+      <w:r>
+        <w:rPr>
+          <w:rFonts w:ascii="Courier New" w:hAnsi="Courier New" w:cs="Courier New"/>
+        </w:rPr>
+        <w:t>sp</w:t>
+      </w:r>
+      <w:proofErr w:type="spellEnd"/>
+      <w:r>
+        <w:rPr>
+          <w:rFonts w:ascii="Courier New" w:hAnsi="Courier New" w:cs="Courier New"/>
+        </w:rPr>
+        <w:t>))</w:t>
       </w:r>
     </w:p>
     <w:p>
@@ -781,7 +983,7 @@
         <w:rPr>
           <w:rFonts w:ascii="Courier New" w:hAnsi="Courier New" w:cs="Courier New"/>
         </w:rPr>
-        <w:t>(define-rule (draw-dead zombie-game-rules)</w:t>
+        <w:t xml:space="preserve">  ==&gt;</w:t>
       </w:r>
     </w:p>
     <w:p>
@@ -796,7 +998,21 @@
         <w:rPr>
           <w:rFonts w:ascii="Courier New" w:hAnsi="Courier New" w:cs="Courier New"/>
         </w:rPr>
-        <w:t xml:space="preserve">  (?timer &lt;- (time ?t))</w:t>
+        <w:t xml:space="preserve">   </w:t>
+      </w:r>
+      <w:proofErr w:type="gramStart"/>
+      <w:r>
+        <w:rPr>
+          <w:rFonts w:ascii="Courier New" w:hAnsi="Courier New" w:cs="Courier New"/>
+        </w:rPr>
+        <w:t>;;</w:t>
+      </w:r>
+      <w:proofErr w:type="gramEnd"/>
+      <w:r>
+        <w:rPr>
+          <w:rFonts w:ascii="Courier New" w:hAnsi="Courier New" w:cs="Courier New"/>
+        </w:rPr>
+        <w:t xml:space="preserve"> Nic's canvas</w:t>
       </w:r>
     </w:p>
     <w:p>
@@ -811,7 +1027,151 @@
         <w:rPr>
           <w:rFonts w:ascii="Courier New" w:hAnsi="Courier New" w:cs="Courier New"/>
         </w:rPr>
-        <w:t xml:space="preserve">  (?actor &lt;- (actor ?label ?</w:t>
+        <w:t xml:space="preserve">   (</w:t>
+      </w:r>
+      <w:proofErr w:type="gramStart"/>
+      <w:r>
+        <w:rPr>
+          <w:rFonts w:ascii="Courier New" w:hAnsi="Courier New" w:cs="Courier New"/>
+        </w:rPr>
+        <w:t>let</w:t>
+      </w:r>
+      <w:proofErr w:type="gramEnd"/>
+      <w:r>
+        <w:rPr>
+          <w:rFonts w:ascii="Courier New" w:hAnsi="Courier New" w:cs="Courier New"/>
+        </w:rPr>
+        <w:t>* ((dc (send canvas get-dc))</w:t>
+      </w:r>
+    </w:p>
+    <w:p>
+      <w:pPr>
+        <w:pStyle w:val="DefaultStyle"/>
+        <w:spacing w:after="0" w:line="240" w:lineRule="auto"/>
+        <w:rPr>
+          <w:rFonts w:ascii="Courier New" w:hAnsi="Courier New" w:cs="Courier New"/>
+        </w:rPr>
+      </w:pPr>
+      <w:r>
+        <w:rPr>
+          <w:rFonts w:ascii="Courier New" w:hAnsi="Courier New" w:cs="Courier New"/>
+        </w:rPr>
+        <w:t xml:space="preserve">          (</w:t>
+      </w:r>
+      <w:proofErr w:type="gramStart"/>
+      <w:r>
+        <w:rPr>
+          <w:rFonts w:ascii="Courier New" w:hAnsi="Courier New" w:cs="Courier New"/>
+        </w:rPr>
+        <w:t>width</w:t>
+      </w:r>
+      <w:proofErr w:type="gramEnd"/>
+      <w:r>
+        <w:rPr>
+          <w:rFonts w:ascii="Courier New" w:hAnsi="Courier New" w:cs="Courier New"/>
+        </w:rPr>
+        <w:t xml:space="preserve"> (send canvas get-width))</w:t>
+      </w:r>
+    </w:p>
+    <w:p>
+      <w:pPr>
+        <w:pStyle w:val="DefaultStyle"/>
+        <w:spacing w:after="0" w:line="240" w:lineRule="auto"/>
+        <w:rPr>
+          <w:rFonts w:ascii="Courier New" w:hAnsi="Courier New" w:cs="Courier New"/>
+        </w:rPr>
+      </w:pPr>
+      <w:r>
+        <w:rPr>
+          <w:rFonts w:ascii="Courier New" w:hAnsi="Courier New" w:cs="Courier New"/>
+        </w:rPr>
+        <w:t xml:space="preserve">          (</w:t>
+      </w:r>
+      <w:proofErr w:type="gramStart"/>
+      <w:r>
+        <w:rPr>
+          <w:rFonts w:ascii="Courier New" w:hAnsi="Courier New" w:cs="Courier New"/>
+        </w:rPr>
+        <w:t>height</w:t>
+      </w:r>
+      <w:proofErr w:type="gramEnd"/>
+      <w:r>
+        <w:rPr>
+          <w:rFonts w:ascii="Courier New" w:hAnsi="Courier New" w:cs="Courier New"/>
+        </w:rPr>
+        <w:t xml:space="preserve"> (send canvas get-height)))</w:t>
+      </w:r>
+    </w:p>
+    <w:p>
+      <w:pPr>
+        <w:pStyle w:val="DefaultStyle"/>
+        <w:spacing w:after="0" w:line="240" w:lineRule="auto"/>
+        <w:rPr>
+          <w:rFonts w:ascii="Courier New" w:hAnsi="Courier New" w:cs="Courier New"/>
+        </w:rPr>
+      </w:pPr>
+      <w:r>
+        <w:rPr>
+          <w:rFonts w:ascii="Courier New" w:hAnsi="Courier New" w:cs="Courier New"/>
+        </w:rPr>
+        <w:t xml:space="preserve">     </w:t>
+      </w:r>
+      <w:proofErr w:type="gramStart"/>
+      <w:r>
+        <w:rPr>
+          <w:rFonts w:ascii="Courier New" w:hAnsi="Courier New" w:cs="Courier New"/>
+        </w:rPr>
+        <w:t>;;</w:t>
+      </w:r>
+      <w:proofErr w:type="gramEnd"/>
+      <w:r>
+        <w:rPr>
+          <w:rFonts w:ascii="Courier New" w:hAnsi="Courier New" w:cs="Courier New"/>
+        </w:rPr>
+        <w:t xml:space="preserve"> dead are grey</w:t>
+      </w:r>
+    </w:p>
+    <w:p>
+      <w:pPr>
+        <w:pStyle w:val="DefaultStyle"/>
+        <w:spacing w:after="0" w:line="240" w:lineRule="auto"/>
+        <w:rPr>
+          <w:rFonts w:ascii="Courier New" w:hAnsi="Courier New" w:cs="Courier New"/>
+        </w:rPr>
+      </w:pPr>
+      <w:r>
+        <w:rPr>
+          <w:rFonts w:ascii="Courier New" w:hAnsi="Courier New" w:cs="Courier New"/>
+        </w:rPr>
+        <w:t xml:space="preserve">     (</w:t>
+      </w:r>
+      <w:proofErr w:type="gramStart"/>
+      <w:r>
+        <w:rPr>
+          <w:rFonts w:ascii="Courier New" w:hAnsi="Courier New" w:cs="Courier New"/>
+        </w:rPr>
+        <w:t>send</w:t>
+      </w:r>
+      <w:proofErr w:type="gramEnd"/>
+      <w:r>
+        <w:rPr>
+          <w:rFonts w:ascii="Courier New" w:hAnsi="Courier New" w:cs="Courier New"/>
+        </w:rPr>
+        <w:t xml:space="preserve"> dc set-brush (make-color 0 0 0 .5) 'solid)</w:t>
+      </w:r>
+    </w:p>
+    <w:p>
+      <w:pPr>
+        <w:pStyle w:val="DefaultStyle"/>
+        <w:rPr>
+          <w:rFonts w:ascii="Courier New" w:hAnsi="Courier New" w:cs="Courier New"/>
+        </w:rPr>
+      </w:pPr>
+      <w:r>
+        <w:rPr>
+          <w:rFonts w:ascii="Courier New" w:hAnsi="Courier New" w:cs="Courier New"/>
+        </w:rPr>
+        <w:t xml:space="preserve">     (send dc draw-ellipse (- ?</w:t>
       </w:r>
       <w:proofErr w:type="spellStart"/>
       <w:r>
@@ -825,222 +1185,7 @@
         <w:rPr>
           <w:rFonts w:ascii="Courier New" w:hAnsi="Courier New" w:cs="Courier New"/>
         </w:rPr>
-        <w:t xml:space="preserve"> ?j ?ID (</w:t>
-      </w:r>
-      <w:r>
-        <w:rPr>
-          <w:rFonts w:ascii="Courier New" w:hAnsi="Courier New" w:cs="Courier New"/>
-          <w:highlight w:val="yellow"/>
-        </w:rPr>
-        <w:t>?t-a</w:t>
-      </w:r>
-      <w:r>
-        <w:rPr>
-          <w:rFonts w:ascii="Courier New" w:hAnsi="Courier New" w:cs="Courier New"/>
-        </w:rPr>
-        <w:t xml:space="preserve"> </w:t>
-      </w:r>
-      <w:r>
-        <w:rPr>
-          <w:rFonts w:ascii="Courier New" w:hAnsi="Courier New" w:cs="Courier New"/>
-          <w:highlight w:val="green"/>
-        </w:rPr>
-        <w:t>(&gt; ?t-a ?t)</w:t>
-      </w:r>
-      <w:r>
-        <w:rPr>
-          <w:rFonts w:ascii="Courier New" w:hAnsi="Courier New" w:cs="Courier New"/>
-        </w:rPr>
-        <w:t>) ?</w:t>
-      </w:r>
-      <w:proofErr w:type="spellStart"/>
-      <w:r>
-        <w:rPr>
-          <w:rFonts w:ascii="Courier New" w:hAnsi="Courier New" w:cs="Courier New"/>
-        </w:rPr>
-        <w:t>str</w:t>
-      </w:r>
-      <w:proofErr w:type="spellEnd"/>
-      <w:r>
-        <w:rPr>
-          <w:rFonts w:ascii="Courier New" w:hAnsi="Courier New" w:cs="Courier New"/>
-        </w:rPr>
-        <w:t xml:space="preserve"> ?sp))</w:t>
-      </w:r>
-    </w:p>
-    <w:p>
-      <w:pPr>
-        <w:pStyle w:val="DefaultStyle"/>
-        <w:spacing w:after="0" w:line="240" w:lineRule="auto"/>
-        <w:rPr>
-          <w:rFonts w:ascii="Courier New" w:hAnsi="Courier New" w:cs="Courier New"/>
-        </w:rPr>
-      </w:pPr>
-      <w:r>
-        <w:rPr>
-          <w:rFonts w:ascii="Courier New" w:hAnsi="Courier New" w:cs="Courier New"/>
-        </w:rPr>
-        <w:t xml:space="preserve">  ==&gt;</w:t>
-      </w:r>
-    </w:p>
-    <w:p>
-      <w:pPr>
-        <w:pStyle w:val="DefaultStyle"/>
-        <w:spacing w:after="0" w:line="240" w:lineRule="auto"/>
-        <w:rPr>
-          <w:rFonts w:ascii="Courier New" w:hAnsi="Courier New" w:cs="Courier New"/>
-        </w:rPr>
-      </w:pPr>
-      <w:r>
-        <w:rPr>
-          <w:rFonts w:ascii="Courier New" w:hAnsi="Courier New" w:cs="Courier New"/>
-        </w:rPr>
-        <w:t xml:space="preserve">   ;; Nic's canvas</w:t>
-      </w:r>
-    </w:p>
-    <w:p>
-      <w:pPr>
-        <w:pStyle w:val="DefaultStyle"/>
-        <w:spacing w:after="0" w:line="240" w:lineRule="auto"/>
-        <w:rPr>
-          <w:rFonts w:ascii="Courier New" w:hAnsi="Courier New" w:cs="Courier New"/>
-        </w:rPr>
-      </w:pPr>
-      <w:r>
-        <w:rPr>
-          <w:rFonts w:ascii="Courier New" w:hAnsi="Courier New" w:cs="Courier New"/>
-        </w:rPr>
-        <w:t xml:space="preserve">   (let* ((dc (send canvas get-dc))</w:t>
-      </w:r>
-    </w:p>
-    <w:p>
-      <w:pPr>
-        <w:pStyle w:val="DefaultStyle"/>
-        <w:spacing w:after="0" w:line="240" w:lineRule="auto"/>
-        <w:rPr>
-          <w:rFonts w:ascii="Courier New" w:hAnsi="Courier New" w:cs="Courier New"/>
-        </w:rPr>
-      </w:pPr>
-      <w:r>
-        <w:rPr>
-          <w:rFonts w:ascii="Courier New" w:hAnsi="Courier New" w:cs="Courier New"/>
-        </w:rPr>
-        <w:t xml:space="preserve">          (width (send canvas get-width))</w:t>
-      </w:r>
-    </w:p>
-    <w:p>
-      <w:pPr>
-        <w:pStyle w:val="DefaultStyle"/>
-        <w:spacing w:after="0" w:line="240" w:lineRule="auto"/>
-        <w:rPr>
-          <w:rFonts w:ascii="Courier New" w:hAnsi="Courier New" w:cs="Courier New"/>
-        </w:rPr>
-      </w:pPr>
-      <w:r>
-        <w:rPr>
-          <w:rFonts w:ascii="Courier New" w:hAnsi="Courier New" w:cs="Courier New"/>
-        </w:rPr>
-        <w:t xml:space="preserve">          (height (send canvas get-height)))</w:t>
-      </w:r>
-    </w:p>
-    <w:p>
-      <w:pPr>
-        <w:pStyle w:val="DefaultStyle"/>
-        <w:spacing w:after="0" w:line="240" w:lineRule="auto"/>
-        <w:rPr>
-          <w:rFonts w:ascii="Courier New" w:hAnsi="Courier New" w:cs="Courier New"/>
-        </w:rPr>
-      </w:pPr>
-      <w:r>
-        <w:rPr>
-          <w:rFonts w:ascii="Courier New" w:hAnsi="Courier New" w:cs="Courier New"/>
-        </w:rPr>
-        <w:t xml:space="preserve">     ;; dead are grey</w:t>
-      </w:r>
-    </w:p>
-    <w:p>
-      <w:pPr>
-        <w:pStyle w:val="DefaultStyle"/>
-        <w:spacing w:after="0" w:line="240" w:lineRule="auto"/>
-        <w:rPr>
-          <w:rFonts w:ascii="Courier New" w:hAnsi="Courier New" w:cs="Courier New"/>
-        </w:rPr>
-      </w:pPr>
-      <w:r>
-        <w:rPr>
-          <w:rFonts w:ascii="Courier New" w:hAnsi="Courier New" w:cs="Courier New"/>
-        </w:rPr>
-        <w:t xml:space="preserve">     (send dc set-brush (make-color 0 </w:t>
-      </w:r>
-      <w:proofErr w:type="spellStart"/>
-      <w:r>
-        <w:rPr>
-          <w:rFonts w:ascii="Courier New" w:hAnsi="Courier New" w:cs="Courier New"/>
-        </w:rPr>
-        <w:t>0</w:t>
-      </w:r>
-      <w:proofErr w:type="spellEnd"/>
-      <w:r>
-        <w:rPr>
-          <w:rFonts w:ascii="Courier New" w:hAnsi="Courier New" w:cs="Courier New"/>
-        </w:rPr>
-        <w:t xml:space="preserve"> </w:t>
-      </w:r>
-      <w:proofErr w:type="spellStart"/>
-      <w:r>
-        <w:rPr>
-          <w:rFonts w:ascii="Courier New" w:hAnsi="Courier New" w:cs="Courier New"/>
-        </w:rPr>
-        <w:t>0</w:t>
-      </w:r>
-      <w:proofErr w:type="spellEnd"/>
-      <w:r>
-        <w:rPr>
-          <w:rFonts w:ascii="Courier New" w:hAnsi="Courier New" w:cs="Courier New"/>
-        </w:rPr>
-        <w:t xml:space="preserve"> .5) 'solid)</w:t>
-      </w:r>
-    </w:p>
-    <w:p>
-      <w:pPr>
-        <w:pStyle w:val="DefaultStyle"/>
-        <w:rPr>
-          <w:rFonts w:ascii="Courier New" w:hAnsi="Courier New" w:cs="Courier New"/>
-        </w:rPr>
-      </w:pPr>
-      <w:r>
-        <w:rPr>
-          <w:rFonts w:ascii="Courier New" w:hAnsi="Courier New" w:cs="Courier New"/>
-        </w:rPr>
-        <w:t xml:space="preserve">     (send dc draw-ellipse (- ?</w:t>
-      </w:r>
-      <w:proofErr w:type="spellStart"/>
-      <w:r>
-        <w:rPr>
-          <w:rFonts w:ascii="Courier New" w:hAnsi="Courier New" w:cs="Courier New"/>
-        </w:rPr>
-        <w:t>i</w:t>
-      </w:r>
-      <w:proofErr w:type="spellEnd"/>
-      <w:r>
-        <w:rPr>
-          <w:rFonts w:ascii="Courier New" w:hAnsi="Courier New" w:cs="Courier New"/>
-        </w:rPr>
-        <w:t xml:space="preserve"> 5) (- ?j 5) 10 </w:t>
-      </w:r>
-      <w:proofErr w:type="spellStart"/>
-      <w:r>
-        <w:rPr>
-          <w:rFonts w:ascii="Courier New" w:hAnsi="Courier New" w:cs="Courier New"/>
-        </w:rPr>
-        <w:t>10</w:t>
-      </w:r>
-      <w:proofErr w:type="spellEnd"/>
-      <w:r>
-        <w:rPr>
-          <w:rFonts w:ascii="Courier New" w:hAnsi="Courier New" w:cs="Courier New"/>
-        </w:rPr>
-        <w:t>)))</w:t>
+        <w:t xml:space="preserve"> 5) (- ?j 5) 10 10)))</w:t>
       </w:r>
     </w:p>
     <w:p>
@@ -1147,7 +1292,35 @@
         <w:rPr>
           <w:rFonts w:ascii="Times New Roman" w:hAnsi="Times New Roman" w:cs="Times New Roman"/>
         </w:rPr>
-        <w:t>Dr. Williams animated-canvas library. The actors in the simulation, the zombies and humans, are represented as ellipse either colored red and blue respectively. The shades of color that they are actually colored depends on the strength of the actor itself, which as explained earlier, is assigned randomly with a Gaussian distribution. The darker either the shade of red or blue means the stronger the actor is in relation to the other actors. The actual individual drawing of the actors as they  change position is done using a drawing context. As each rule in the inference engine is executed and an actor</w:t>
+        <w:t xml:space="preserve">Dr. </w:t>
+      </w:r>
+      <w:proofErr w:type="gramStart"/>
+      <w:r>
+        <w:rPr>
+          <w:rFonts w:ascii="Times New Roman" w:hAnsi="Times New Roman" w:cs="Times New Roman"/>
+        </w:rPr>
+        <w:t>Williams</w:t>
+      </w:r>
+      <w:proofErr w:type="gramEnd"/>
+      <w:r>
+        <w:rPr>
+          <w:rFonts w:ascii="Times New Roman" w:hAnsi="Times New Roman" w:cs="Times New Roman"/>
+        </w:rPr>
+        <w:t xml:space="preserve"> animated-canvas library. The actors in the simulation, the zombies and humans, are represented as ellipse either colored red and blue respectively. The shades of color that they are actually colored depends on the strength of the actor itself, which as explained earlier, is assigned randomly with a Gaussian distribution. The darker either the shade of red or blue means the stronger the actor is in relation to the other actors. The actual individual drawing of the actors as </w:t>
+      </w:r>
+      <w:proofErr w:type="gramStart"/>
+      <w:r>
+        <w:rPr>
+          <w:rFonts w:ascii="Times New Roman" w:hAnsi="Times New Roman" w:cs="Times New Roman"/>
+        </w:rPr>
+        <w:t>they  change</w:t>
+      </w:r>
+      <w:proofErr w:type="gramEnd"/>
+      <w:r>
+        <w:rPr>
+          <w:rFonts w:ascii="Times New Roman" w:hAnsi="Times New Roman" w:cs="Times New Roman"/>
+        </w:rPr>
+        <w:t xml:space="preserve"> position is done using a drawing context. As each rule in the inference engine is executed and an actor</w:t>
       </w:r>
       <w:r>
         <w:rPr>
@@ -1188,13 +1361,92 @@
         <w:jc w:val="center"/>
         <w:rPr>
           <w:rFonts w:ascii="Times New Roman" w:hAnsi="Times New Roman" w:cs="Times New Roman"/>
-        </w:rPr>
-      </w:pPr>
-      <w:r>
-        <w:rPr>
-          <w:rFonts w:ascii="Times New Roman" w:hAnsi="Times New Roman" w:cs="Times New Roman"/>
-        </w:rPr>
-        <w:t>[ Maybe James's part here?]</w:t>
+          <w:u w:val="single"/>
+        </w:rPr>
+      </w:pPr>
+      <w:r>
+        <w:rPr>
+          <w:rFonts w:ascii="Times New Roman" w:hAnsi="Times New Roman" w:cs="Times New Roman"/>
+          <w:u w:val="single"/>
+        </w:rPr>
+        <w:t>Wall Drawing</w:t>
+      </w:r>
+      <w:r>
+        <w:rPr>
+          <w:rFonts w:ascii="Times New Roman" w:hAnsi="Times New Roman" w:cs="Times New Roman"/>
+          <w:u w:val="single"/>
+        </w:rPr>
+        <w:t xml:space="preserve"> and further features</w:t>
+      </w:r>
+      <w:r>
+        <w:rPr>
+          <w:rFonts w:ascii="Times New Roman" w:hAnsi="Times New Roman" w:cs="Times New Roman"/>
+          <w:u w:val="single"/>
+        </w:rPr>
+        <w:t xml:space="preserve"> </w:t>
+      </w:r>
+      <w:r>
+        <w:rPr>
+          <w:rFonts w:ascii="Times New Roman" w:hAnsi="Times New Roman" w:cs="Times New Roman"/>
+          <w:u w:val="single"/>
+        </w:rPr>
+        <w:t>–</w:t>
+      </w:r>
+      <w:r>
+        <w:rPr>
+          <w:rFonts w:ascii="Times New Roman" w:hAnsi="Times New Roman" w:cs="Times New Roman"/>
+          <w:u w:val="single"/>
+        </w:rPr>
+        <w:t xml:space="preserve"> James</w:t>
+      </w:r>
+    </w:p>
+    <w:p>
+      <w:pPr>
+        <w:pStyle w:val="DefaultStyle"/>
+        <w:rPr>
+          <w:rFonts w:ascii="Times New Roman" w:hAnsi="Times New Roman" w:cs="Times New Roman"/>
+        </w:rPr>
+      </w:pPr>
+      <w:r>
+        <w:rPr>
+          <w:rFonts w:ascii="Times New Roman" w:hAnsi="Times New Roman" w:cs="Times New Roman"/>
+        </w:rPr>
+        <w:t xml:space="preserve">     The ultimate finishing of our project involved allowing for a user to physically raw structures on the screen prior to the start of the simulation.  Additionally, we wanted to explorer other parameters upon our simulation, such as allowing for a cure to be applied by way of a doctor, and also allowing the people to recognized zombies as well, and fall into a general ‘fight-or-flight’ mechanism.  While time did not allow for the implementation and exploration of the last few subjects, we were able to begin work on generating walls and structures so that our simulation was more than just a zombie re-enactment of a civil war battle in a field.  The generation of the walls has been done randomly, and special care was taken to ensure that zombies and people would not be randomly spawned within the walls that were generated.  This did allow for a nice demonstration of our goals, but did not really meet our initial requirements, as we wanted the user to be able to build the map on which the simulation would take place.</w:t>
+      </w:r>
+    </w:p>
+    <w:p>
+      <w:pPr>
+        <w:pStyle w:val="DefaultStyle"/>
+        <w:rPr>
+          <w:rFonts w:ascii="Times New Roman" w:hAnsi="Times New Roman" w:cs="Times New Roman"/>
+        </w:rPr>
+      </w:pPr>
+      <w:r>
+        <w:rPr>
+          <w:rFonts w:ascii="Times New Roman" w:hAnsi="Times New Roman" w:cs="Times New Roman"/>
+        </w:rPr>
+        <w:t xml:space="preserve">    I spent a good deal of time exploring a way in which we could allow for this to be done, but ultimately did not come to a working methodology by the time this project was due.  While intentions are still to finish this portion of the simulation, I ran into a great deal of trouble when dealing with mouse-clicks on our device context.  Some of the issues involved ordering of the code such as not trying to generate a wall before the dimensions were laid out, to other issues such as ‘dragging’ the cursor to the desired shape before releasing the mouse.  Since the human hand does not generally move in smooth movements following straight lines, I found that wh</w:t>
+      </w:r>
+      <w:bookmarkStart w:id="0" w:name="_GoBack"/>
+      <w:r>
+        <w:rPr>
+          <w:rFonts w:ascii="Times New Roman" w:hAnsi="Times New Roman" w:cs="Times New Roman"/>
+        </w:rPr>
+        <w:t>i</w:t>
+      </w:r>
+      <w:bookmarkEnd w:id="0"/>
+      <w:r>
+        <w:rPr>
+          <w:rFonts w:ascii="Times New Roman" w:hAnsi="Times New Roman" w:cs="Times New Roman"/>
+        </w:rPr>
+        <w:t xml:space="preserve">le I could generally make a structure larger and larger, making it smaller in the x dimension while dragging the cursor was not very easy.  </w:t>
+      </w:r>
+      <w:r>
+        <w:rPr>
+          <w:rFonts w:ascii="Times New Roman" w:hAnsi="Times New Roman" w:cs="Times New Roman"/>
+        </w:rPr>
+        <w:lastRenderedPageBreak/>
+        <w:t>Once I was finally able to get the coordinate information from the mouse click on the canvas stored and calculated, I was not able to get that information integrated into our already working simulation.  Unfortunately, I was unable to find very much literature or very many examples on how to do what I intended.  With more time, I am sure that I could work out the kinks to allow for user generated maps and more, but for now, I simply did not have enough of a grasp over how the language works with physical interaction.</w:t>
       </w:r>
     </w:p>
     <w:sectPr>
@@ -1208,7 +1460,7 @@
 </file>
 
 <file path=word/numbering.xml><?xml version="1.0" encoding="utf-8"?>
-<w:numbering xmlns:ve="http://schemas.openxmlformats.org/markup-compatibility/2006" xmlns:o="urn:schemas-microsoft-com:office:office" xmlns:r="http://schemas.openxmlformats.org/officeDocument/2006/relationships" xmlns:m="http://schemas.openxmlformats.org/officeDocument/2006/math" xmlns:v="urn:schemas-microsoft-com:vml" xmlns:wp="http://schemas.openxmlformats.org/drawingml/2006/wordprocessingDrawing" xmlns:w10="urn:schemas-microsoft-com:office:word" xmlns:w="http://schemas.openxmlformats.org/wordprocessingml/2006/main" xmlns:wne="http://schemas.microsoft.com/office/word/2006/wordml">
+<w:numbering xmlns:wpc="http://schemas.microsoft.com/office/word/2010/wordprocessingCanvas" xmlns:mc="http://schemas.openxmlformats.org/markup-compatibility/2006" xmlns:o="urn:schemas-microsoft-com:office:office" xmlns:r="http://schemas.openxmlformats.org/officeDocument/2006/relationships" xmlns:m="http://schemas.openxmlformats.org/officeDocument/2006/math" xmlns:v="urn:schemas-microsoft-com:vml" xmlns:wp14="http://schemas.microsoft.com/office/word/2010/wordprocessingDrawing" xmlns:wp="http://schemas.openxmlformats.org/drawingml/2006/wordprocessingDrawing" xmlns:w10="urn:schemas-microsoft-com:office:word" xmlns:w="http://schemas.openxmlformats.org/wordprocessingml/2006/main" xmlns:w14="http://schemas.microsoft.com/office/word/2010/wordml" xmlns:w15="http://schemas.microsoft.com/office/word/2012/wordml" xmlns:wpg="http://schemas.microsoft.com/office/word/2010/wordprocessingGroup" xmlns:wpi="http://schemas.microsoft.com/office/word/2010/wordprocessingInk" xmlns:wne="http://schemas.microsoft.com/office/word/2006/wordml" xmlns:wps="http://schemas.microsoft.com/office/word/2010/wordprocessingShape" mc:Ignorable="w14 w15 wp14">
   <w:abstractNum w:abstractNumId="0">
     <w:nsid w:val="52F37B78"/>
     <w:multiLevelType w:val="hybridMultilevel"/>
@@ -1302,7 +1554,7 @@
 </file>
 
 <file path=word/styles.xml><?xml version="1.0" encoding="utf-8"?>
-<w:styles xmlns:r="http://schemas.openxmlformats.org/officeDocument/2006/relationships" xmlns:w="http://schemas.openxmlformats.org/wordprocessingml/2006/main">
+<w:styles xmlns:mc="http://schemas.openxmlformats.org/markup-compatibility/2006" xmlns:r="http://schemas.openxmlformats.org/officeDocument/2006/relationships" xmlns:w="http://schemas.openxmlformats.org/wordprocessingml/2006/main" xmlns:w14="http://schemas.microsoft.com/office/word/2010/wordml" xmlns:w15="http://schemas.microsoft.com/office/word/2012/wordml" mc:Ignorable="w14 w15">
   <w:docDefaults>
     <w:rPrDefault>
       <w:rPr>
@@ -1318,144 +1570,378 @@
       </w:pPr>
     </w:pPrDefault>
   </w:docDefaults>
-  <w:latentStyles w:defLockedState="0" w:defUIPriority="99" w:defSemiHidden="1" w:defUnhideWhenUsed="1" w:defQFormat="0" w:count="267">
-    <w:lsdException w:name="Normal" w:semiHidden="0" w:uiPriority="0" w:unhideWhenUsed="0" w:qFormat="1"/>
-    <w:lsdException w:name="heading 1" w:semiHidden="0" w:uiPriority="9" w:unhideWhenUsed="0" w:qFormat="1"/>
-    <w:lsdException w:name="heading 2" w:uiPriority="9" w:qFormat="1"/>
-    <w:lsdException w:name="heading 3" w:uiPriority="9" w:qFormat="1"/>
-    <w:lsdException w:name="heading 4" w:uiPriority="9" w:qFormat="1"/>
-    <w:lsdException w:name="heading 5" w:uiPriority="9" w:qFormat="1"/>
-    <w:lsdException w:name="heading 6" w:uiPriority="9" w:qFormat="1"/>
-    <w:lsdException w:name="heading 7" w:uiPriority="9" w:qFormat="1"/>
-    <w:lsdException w:name="heading 8" w:uiPriority="9" w:qFormat="1"/>
-    <w:lsdException w:name="heading 9" w:uiPriority="9" w:qFormat="1"/>
-    <w:lsdException w:name="toc 1" w:uiPriority="39"/>
-    <w:lsdException w:name="toc 2" w:uiPriority="39"/>
-    <w:lsdException w:name="toc 3" w:uiPriority="39"/>
-    <w:lsdException w:name="toc 4" w:uiPriority="39"/>
-    <w:lsdException w:name="toc 5" w:uiPriority="39"/>
-    <w:lsdException w:name="toc 6" w:uiPriority="39"/>
-    <w:lsdException w:name="toc 7" w:uiPriority="39"/>
-    <w:lsdException w:name="toc 8" w:uiPriority="39"/>
-    <w:lsdException w:name="toc 9" w:uiPriority="39"/>
-    <w:lsdException w:name="caption" w:uiPriority="35" w:qFormat="1"/>
-    <w:lsdException w:name="Title" w:semiHidden="0" w:uiPriority="10" w:unhideWhenUsed="0" w:qFormat="1"/>
-    <w:lsdException w:name="Default Paragraph Font" w:uiPriority="1"/>
-    <w:lsdException w:name="Subtitle" w:semiHidden="0" w:uiPriority="11" w:unhideWhenUsed="0" w:qFormat="1"/>
-    <w:lsdException w:name="Strong" w:semiHidden="0" w:uiPriority="22" w:unhideWhenUsed="0" w:qFormat="1"/>
-    <w:lsdException w:name="Emphasis" w:semiHidden="0" w:uiPriority="20" w:unhideWhenUsed="0" w:qFormat="1"/>
-    <w:lsdException w:name="Table Grid" w:semiHidden="0" w:uiPriority="59" w:unhideWhenUsed="0"/>
-    <w:lsdException w:name="Placeholder Text" w:unhideWhenUsed="0"/>
-    <w:lsdException w:name="No Spacing" w:semiHidden="0" w:uiPriority="1" w:unhideWhenUsed="0" w:qFormat="1"/>
-    <w:lsdException w:name="Light Shading" w:semiHidden="0" w:uiPriority="60" w:unhideWhenUsed="0"/>
-    <w:lsdException w:name="Light List" w:semiHidden="0" w:uiPriority="61" w:unhideWhenUsed="0"/>
-    <w:lsdException w:name="Light Grid" w:semiHidden="0" w:uiPriority="62" w:unhideWhenUsed="0"/>
-    <w:lsdException w:name="Medium Shading 1" w:semiHidden="0" w:uiPriority="63" w:unhideWhenUsed="0"/>
-    <w:lsdException w:name="Medium Shading 2" w:semiHidden="0" w:uiPriority="64" w:unhideWhenUsed="0"/>
-    <w:lsdException w:name="Medium List 1" w:semiHidden="0" w:uiPriority="65" w:unhideWhenUsed="0"/>
-    <w:lsdException w:name="Medium List 2" w:semiHidden="0" w:uiPriority="66" w:unhideWhenUsed="0"/>
-    <w:lsdException w:name="Medium Grid 1" w:semiHidden="0" w:uiPriority="67" w:unhideWhenUsed="0"/>
-    <w:lsdException w:name="Medium Grid 2" w:semiHidden="0" w:uiPriority="68" w:unhideWhenUsed="0"/>
-    <w:lsdException w:name="Medium Grid 3" w:semiHidden="0" w:uiPriority="69" w:unhideWhenUsed="0"/>
-    <w:lsdException w:name="Dark List" w:semiHidden="0" w:uiPriority="70" w:unhideWhenUsed="0"/>
-    <w:lsdException w:name="Colorful Shading" w:semiHidden="0" w:uiPriority="71" w:unhideWhenUsed="0"/>
-    <w:lsdException w:name="Colorful List" w:semiHidden="0" w:uiPriority="72" w:unhideWhenUsed="0"/>
-    <w:lsdException w:name="Colorful Grid" w:semiHidden="0" w:uiPriority="73" w:unhideWhenUsed="0"/>
-    <w:lsdException w:name="Light Shading Accent 1" w:semiHidden="0" w:uiPriority="60" w:unhideWhenUsed="0"/>
-    <w:lsdException w:name="Light List Accent 1" w:semiHidden="0" w:uiPriority="61" w:unhideWhenUsed="0"/>
-    <w:lsdException w:name="Light Grid Accent 1" w:semiHidden="0" w:uiPriority="62" w:unhideWhenUsed="0"/>
-    <w:lsdException w:name="Medium Shading 1 Accent 1" w:semiHidden="0" w:uiPriority="63" w:unhideWhenUsed="0"/>
-    <w:lsdException w:name="Medium Shading 2 Accent 1" w:semiHidden="0" w:uiPriority="64" w:unhideWhenUsed="0"/>
-    <w:lsdException w:name="Medium List 1 Accent 1" w:semiHidden="0" w:uiPriority="65" w:unhideWhenUsed="0"/>
-    <w:lsdException w:name="Revision" w:unhideWhenUsed="0"/>
-    <w:lsdException w:name="List Paragraph" w:semiHidden="0" w:uiPriority="34" w:unhideWhenUsed="0" w:qFormat="1"/>
-    <w:lsdException w:name="Quote" w:semiHidden="0" w:uiPriority="29" w:unhideWhenUsed="0" w:qFormat="1"/>
-    <w:lsdException w:name="Intense Quote" w:semiHidden="0" w:uiPriority="30" w:unhideWhenUsed="0" w:qFormat="1"/>
-    <w:lsdException w:name="Medium List 2 Accent 1" w:semiHidden="0" w:uiPriority="66" w:unhideWhenUsed="0"/>
-    <w:lsdException w:name="Medium Grid 1 Accent 1" w:semiHidden="0" w:uiPriority="67" w:unhideWhenUsed="0"/>
-    <w:lsdException w:name="Medium Grid 2 Accent 1" w:semiHidden="0" w:uiPriority="68" w:unhideWhenUsed="0"/>
-    <w:lsdException w:name="Medium Grid 3 Accent 1" w:semiHidden="0" w:uiPriority="69" w:unhideWhenUsed="0"/>
-    <w:lsdException w:name="Dark List Accent 1" w:semiHidden="0" w:uiPriority="70" w:unhideWhenUsed="0"/>
-    <w:lsdException w:name="Colorful Shading Accent 1" w:semiHidden="0" w:uiPriority="71" w:unhideWhenUsed="0"/>
-    <w:lsdException w:name="Colorful List Accent 1" w:semiHidden="0" w:uiPriority="72" w:unhideWhenUsed="0"/>
-    <w:lsdException w:name="Colorful Grid Accent 1" w:semiHidden="0" w:uiPriority="73" w:unhideWhenUsed="0"/>
-    <w:lsdException w:name="Light Shading Accent 2" w:semiHidden="0" w:uiPriority="60" w:unhideWhenUsed="0"/>
-    <w:lsdException w:name="Light List Accent 2" w:semiHidden="0" w:uiPriority="61" w:unhideWhenUsed="0"/>
-    <w:lsdException w:name="Light Grid Accent 2" w:semiHidden="0" w:uiPriority="62" w:unhideWhenUsed="0"/>
-    <w:lsdException w:name="Medium Shading 1 Accent 2" w:semiHidden="0" w:uiPriority="63" w:unhideWhenUsed="0"/>
-    <w:lsdException w:name="Medium Shading 2 Accent 2" w:semiHidden="0" w:uiPriority="64" w:unhideWhenUsed="0"/>
-    <w:lsdException w:name="Medium List 1 Accent 2" w:semiHidden="0" w:uiPriority="65" w:unhideWhenUsed="0"/>
-    <w:lsdException w:name="Medium List 2 Accent 2" w:semiHidden="0" w:uiPriority="66" w:unhideWhenUsed="0"/>
-    <w:lsdException w:name="Medium Grid 1 Accent 2" w:semiHidden="0" w:uiPriority="67" w:unhideWhenUsed="0"/>
-    <w:lsdException w:name="Medium Grid 2 Accent 2" w:semiHidden="0" w:uiPriority="68" w:unhideWhenUsed="0"/>
-    <w:lsdException w:name="Medium Grid 3 Accent 2" w:semiHidden="0" w:uiPriority="69" w:unhideWhenUsed="0"/>
-    <w:lsdException w:name="Dark List Accent 2" w:semiHidden="0" w:uiPriority="70" w:unhideWhenUsed="0"/>
-    <w:lsdException w:name="Colorful Shading Accent 2" w:semiHidden="0" w:uiPriority="71" w:unhideWhenUsed="0"/>
-    <w:lsdException w:name="Colorful List Accent 2" w:semiHidden="0" w:uiPriority="72" w:unhideWhenUsed="0"/>
-    <w:lsdException w:name="Colorful Grid Accent 2" w:semiHidden="0" w:uiPriority="73" w:unhideWhenUsed="0"/>
-    <w:lsdException w:name="Light Shading Accent 3" w:semiHidden="0" w:uiPriority="60" w:unhideWhenUsed="0"/>
-    <w:lsdException w:name="Light List Accent 3" w:semiHidden="0" w:uiPriority="61" w:unhideWhenUsed="0"/>
-    <w:lsdException w:name="Light Grid Accent 3" w:semiHidden="0" w:uiPriority="62" w:unhideWhenUsed="0"/>
-    <w:lsdException w:name="Medium Shading 1 Accent 3" w:semiHidden="0" w:uiPriority="63" w:unhideWhenUsed="0"/>
-    <w:lsdException w:name="Medium Shading 2 Accent 3" w:semiHidden="0" w:uiPriority="64" w:unhideWhenUsed="0"/>
-    <w:lsdException w:name="Medium List 1 Accent 3" w:semiHidden="0" w:uiPriority="65" w:unhideWhenUsed="0"/>
-    <w:lsdException w:name="Medium List 2 Accent 3" w:semiHidden="0" w:uiPriority="66" w:unhideWhenUsed="0"/>
-    <w:lsdException w:name="Medium Grid 1 Accent 3" w:semiHidden="0" w:uiPriority="67" w:unhideWhenUsed="0"/>
-    <w:lsdException w:name="Medium Grid 2 Accent 3" w:semiHidden="0" w:uiPriority="68" w:unhideWhenUsed="0"/>
-    <w:lsdException w:name="Medium Grid 3 Accent 3" w:semiHidden="0" w:uiPriority="69" w:unhideWhenUsed="0"/>
-    <w:lsdException w:name="Dark List Accent 3" w:semiHidden="0" w:uiPriority="70" w:unhideWhenUsed="0"/>
-    <w:lsdException w:name="Colorful Shading Accent 3" w:semiHidden="0" w:uiPriority="71" w:unhideWhenUsed="0"/>
-    <w:lsdException w:name="Colorful List Accent 3" w:semiHidden="0" w:uiPriority="72" w:unhideWhenUsed="0"/>
-    <w:lsdException w:name="Colorful Grid Accent 3" w:semiHidden="0" w:uiPriority="73" w:unhideWhenUsed="0"/>
-    <w:lsdException w:name="Light Shading Accent 4" w:semiHidden="0" w:uiPriority="60" w:unhideWhenUsed="0"/>
-    <w:lsdException w:name="Light List Accent 4" w:semiHidden="0" w:uiPriority="61" w:unhideWhenUsed="0"/>
-    <w:lsdException w:name="Light Grid Accent 4" w:semiHidden="0" w:uiPriority="62" w:unhideWhenUsed="0"/>
-    <w:lsdException w:name="Medium Shading 1 Accent 4" w:semiHidden="0" w:uiPriority="63" w:unhideWhenUsed="0"/>
-    <w:lsdException w:name="Medium Shading 2 Accent 4" w:semiHidden="0" w:uiPriority="64" w:unhideWhenUsed="0"/>
-    <w:lsdException w:name="Medium List 1 Accent 4" w:semiHidden="0" w:uiPriority="65" w:unhideWhenUsed="0"/>
-    <w:lsdException w:name="Medium List 2 Accent 4" w:semiHidden="0" w:uiPriority="66" w:unhideWhenUsed="0"/>
-    <w:lsdException w:name="Medium Grid 1 Accent 4" w:semiHidden="0" w:uiPriority="67" w:unhideWhenUsed="0"/>
-    <w:lsdException w:name="Medium Grid 2 Accent 4" w:semiHidden="0" w:uiPriority="68" w:unhideWhenUsed="0"/>
-    <w:lsdException w:name="Medium Grid 3 Accent 4" w:semiHidden="0" w:uiPriority="69" w:unhideWhenUsed="0"/>
-    <w:lsdException w:name="Dark List Accent 4" w:semiHidden="0" w:uiPriority="70" w:unhideWhenUsed="0"/>
-    <w:lsdException w:name="Colorful Shading Accent 4" w:semiHidden="0" w:uiPriority="71" w:unhideWhenUsed="0"/>
-    <w:lsdException w:name="Colorful List Accent 4" w:semiHidden="0" w:uiPriority="72" w:unhideWhenUsed="0"/>
-    <w:lsdException w:name="Colorful Grid Accent 4" w:semiHidden="0" w:uiPriority="73" w:unhideWhenUsed="0"/>
-    <w:lsdException w:name="Light Shading Accent 5" w:semiHidden="0" w:uiPriority="60" w:unhideWhenUsed="0"/>
-    <w:lsdException w:name="Light List Accent 5" w:semiHidden="0" w:uiPriority="61" w:unhideWhenUsed="0"/>
-    <w:lsdException w:name="Light Grid Accent 5" w:semiHidden="0" w:uiPriority="62" w:unhideWhenUsed="0"/>
-    <w:lsdException w:name="Medium Shading 1 Accent 5" w:semiHidden="0" w:uiPriority="63" w:unhideWhenUsed="0"/>
-    <w:lsdException w:name="Medium Shading 2 Accent 5" w:semiHidden="0" w:uiPriority="64" w:unhideWhenUsed="0"/>
-    <w:lsdException w:name="Medium List 1 Accent 5" w:semiHidden="0" w:uiPriority="65" w:unhideWhenUsed="0"/>
-    <w:lsdException w:name="Medium List 2 Accent 5" w:semiHidden="0" w:uiPriority="66" w:unhideWhenUsed="0"/>
-    <w:lsdException w:name="Medium Grid 1 Accent 5" w:semiHidden="0" w:uiPriority="67" w:unhideWhenUsed="0"/>
-    <w:lsdException w:name="Medium Grid 2 Accent 5" w:semiHidden="0" w:uiPriority="68" w:unhideWhenUsed="0"/>
-    <w:lsdException w:name="Medium Grid 3 Accent 5" w:semiHidden="0" w:uiPriority="69" w:unhideWhenUsed="0"/>
-    <w:lsdException w:name="Dark List Accent 5" w:semiHidden="0" w:uiPriority="70" w:unhideWhenUsed="0"/>
-    <w:lsdException w:name="Colorful Shading Accent 5" w:semiHidden="0" w:uiPriority="71" w:unhideWhenUsed="0"/>
-    <w:lsdException w:name="Colorful List Accent 5" w:semiHidden="0" w:uiPriority="72" w:unhideWhenUsed="0"/>
-    <w:lsdException w:name="Colorful Grid Accent 5" w:semiHidden="0" w:uiPriority="73" w:unhideWhenUsed="0"/>
-    <w:lsdException w:name="Light Shading Accent 6" w:semiHidden="0" w:uiPriority="60" w:unhideWhenUsed="0"/>
-    <w:lsdException w:name="Light List Accent 6" w:semiHidden="0" w:uiPriority="61" w:unhideWhenUsed="0"/>
-    <w:lsdException w:name="Light Grid Accent 6" w:semiHidden="0" w:uiPriority="62" w:unhideWhenUsed="0"/>
-    <w:lsdException w:name="Medium Shading 1 Accent 6" w:semiHidden="0" w:uiPriority="63" w:unhideWhenUsed="0"/>
-    <w:lsdException w:name="Medium Shading 2 Accent 6" w:semiHidden="0" w:uiPriority="64" w:unhideWhenUsed="0"/>
-    <w:lsdException w:name="Medium List 1 Accent 6" w:semiHidden="0" w:uiPriority="65" w:unhideWhenUsed="0"/>
-    <w:lsdException w:name="Medium List 2 Accent 6" w:semiHidden="0" w:uiPriority="66" w:unhideWhenUsed="0"/>
-    <w:lsdException w:name="Medium Grid 1 Accent 6" w:semiHidden="0" w:uiPriority="67" w:unhideWhenUsed="0"/>
-    <w:lsdException w:name="Medium Grid 2 Accent 6" w:semiHidden="0" w:uiPriority="68" w:unhideWhenUsed="0"/>
-    <w:lsdException w:name="Medium Grid 3 Accent 6" w:semiHidden="0" w:uiPriority="69" w:unhideWhenUsed="0"/>
-    <w:lsdException w:name="Dark List Accent 6" w:semiHidden="0" w:uiPriority="70" w:unhideWhenUsed="0"/>
-    <w:lsdException w:name="Colorful Shading Accent 6" w:semiHidden="0" w:uiPriority="71" w:unhideWhenUsed="0"/>
-    <w:lsdException w:name="Colorful List Accent 6" w:semiHidden="0" w:uiPriority="72" w:unhideWhenUsed="0"/>
-    <w:lsdException w:name="Colorful Grid Accent 6" w:semiHidden="0" w:uiPriority="73" w:unhideWhenUsed="0"/>
-    <w:lsdException w:name="Subtle Emphasis" w:semiHidden="0" w:uiPriority="19" w:unhideWhenUsed="0" w:qFormat="1"/>
-    <w:lsdException w:name="Intense Emphasis" w:semiHidden="0" w:uiPriority="21" w:unhideWhenUsed="0" w:qFormat="1"/>
-    <w:lsdException w:name="Subtle Reference" w:semiHidden="0" w:uiPriority="31" w:unhideWhenUsed="0" w:qFormat="1"/>
-    <w:lsdException w:name="Intense Reference" w:semiHidden="0" w:uiPriority="32" w:unhideWhenUsed="0" w:qFormat="1"/>
-    <w:lsdException w:name="Book Title" w:semiHidden="0" w:uiPriority="33" w:unhideWhenUsed="0" w:qFormat="1"/>
-    <w:lsdException w:name="Bibliography" w:uiPriority="37"/>
-    <w:lsdException w:name="TOC Heading" w:uiPriority="39" w:qFormat="1"/>
+  <w:latentStyles w:defLockedState="0" w:defUIPriority="99" w:defSemiHidden="0" w:defUnhideWhenUsed="0" w:defQFormat="0" w:count="371">
+    <w:lsdException w:name="Normal" w:uiPriority="0" w:qFormat="1"/>
+    <w:lsdException w:name="heading 1" w:uiPriority="9" w:qFormat="1"/>
+    <w:lsdException w:name="heading 2" w:semiHidden="1" w:uiPriority="9" w:unhideWhenUsed="1" w:qFormat="1"/>
+    <w:lsdException w:name="heading 3" w:semiHidden="1" w:uiPriority="9" w:unhideWhenUsed="1" w:qFormat="1"/>
+    <w:lsdException w:name="heading 4" w:semiHidden="1" w:uiPriority="9" w:unhideWhenUsed="1" w:qFormat="1"/>
+    <w:lsdException w:name="heading 5" w:semiHidden="1" w:uiPriority="9" w:unhideWhenUsed="1" w:qFormat="1"/>
+    <w:lsdException w:name="heading 6" w:semiHidden="1" w:uiPriority="9" w:unhideWhenUsed="1" w:qFormat="1"/>
+    <w:lsdException w:name="heading 7" w:semiHidden="1" w:uiPriority="9" w:unhideWhenUsed="1" w:qFormat="1"/>
+    <w:lsdException w:name="heading 8" w:semiHidden="1" w:uiPriority="9" w:unhideWhenUsed="1" w:qFormat="1"/>
+    <w:lsdException w:name="heading 9" w:semiHidden="1" w:uiPriority="9" w:unhideWhenUsed="1" w:qFormat="1"/>
+    <w:lsdException w:name="index 1" w:semiHidden="1" w:unhideWhenUsed="1"/>
+    <w:lsdException w:name="index 2" w:semiHidden="1" w:unhideWhenUsed="1"/>
+    <w:lsdException w:name="index 3" w:semiHidden="1" w:unhideWhenUsed="1"/>
+    <w:lsdException w:name="index 4" w:semiHidden="1" w:unhideWhenUsed="1"/>
+    <w:lsdException w:name="index 5" w:semiHidden="1" w:unhideWhenUsed="1"/>
+    <w:lsdException w:name="index 6" w:semiHidden="1" w:unhideWhenUsed="1"/>
+    <w:lsdException w:name="index 7" w:semiHidden="1" w:unhideWhenUsed="1"/>
+    <w:lsdException w:name="index 8" w:semiHidden="1" w:unhideWhenUsed="1"/>
+    <w:lsdException w:name="index 9" w:semiHidden="1" w:unhideWhenUsed="1"/>
+    <w:lsdException w:name="toc 1" w:semiHidden="1" w:uiPriority="39" w:unhideWhenUsed="1"/>
+    <w:lsdException w:name="toc 2" w:semiHidden="1" w:uiPriority="39" w:unhideWhenUsed="1"/>
+    <w:lsdException w:name="toc 3" w:semiHidden="1" w:uiPriority="39" w:unhideWhenUsed="1"/>
+    <w:lsdException w:name="toc 4" w:semiHidden="1" w:uiPriority="39" w:unhideWhenUsed="1"/>
+    <w:lsdException w:name="toc 5" w:semiHidden="1" w:uiPriority="39" w:unhideWhenUsed="1"/>
+    <w:lsdException w:name="toc 6" w:semiHidden="1" w:uiPriority="39" w:unhideWhenUsed="1"/>
+    <w:lsdException w:name="toc 7" w:semiHidden="1" w:uiPriority="39" w:unhideWhenUsed="1"/>
+    <w:lsdException w:name="toc 8" w:semiHidden="1" w:uiPriority="39" w:unhideWhenUsed="1"/>
+    <w:lsdException w:name="toc 9" w:semiHidden="1" w:uiPriority="39" w:unhideWhenUsed="1"/>
+    <w:lsdException w:name="Normal Indent" w:semiHidden="1" w:unhideWhenUsed="1"/>
+    <w:lsdException w:name="footnote text" w:semiHidden="1" w:unhideWhenUsed="1"/>
+    <w:lsdException w:name="annotation text" w:semiHidden="1" w:unhideWhenUsed="1"/>
+    <w:lsdException w:name="header" w:semiHidden="1" w:unhideWhenUsed="1"/>
+    <w:lsdException w:name="footer" w:semiHidden="1" w:unhideWhenUsed="1"/>
+    <w:lsdException w:name="index heading" w:semiHidden="1" w:unhideWhenUsed="1"/>
+    <w:lsdException w:name="caption" w:semiHidden="1" w:uiPriority="35" w:unhideWhenUsed="1" w:qFormat="1"/>
+    <w:lsdException w:name="table of figures" w:semiHidden="1" w:unhideWhenUsed="1"/>
+    <w:lsdException w:name="envelope address" w:semiHidden="1" w:unhideWhenUsed="1"/>
+    <w:lsdException w:name="envelope return" w:semiHidden="1" w:unhideWhenUsed="1"/>
+    <w:lsdException w:name="footnote reference" w:semiHidden="1" w:unhideWhenUsed="1"/>
+    <w:lsdException w:name="annotation reference" w:semiHidden="1" w:unhideWhenUsed="1"/>
+    <w:lsdException w:name="line number" w:semiHidden="1" w:unhideWhenUsed="1"/>
+    <w:lsdException w:name="page number" w:semiHidden="1" w:unhideWhenUsed="1"/>
+    <w:lsdException w:name="endnote reference" w:semiHidden="1" w:unhideWhenUsed="1"/>
+    <w:lsdException w:name="endnote text" w:semiHidden="1" w:unhideWhenUsed="1"/>
+    <w:lsdException w:name="table of authorities" w:semiHidden="1" w:unhideWhenUsed="1"/>
+    <w:lsdException w:name="macro" w:semiHidden="1" w:unhideWhenUsed="1"/>
+    <w:lsdException w:name="toa heading" w:semiHidden="1" w:unhideWhenUsed="1"/>
+    <w:lsdException w:name="List" w:semiHidden="1" w:unhideWhenUsed="1"/>
+    <w:lsdException w:name="List Bullet" w:semiHidden="1" w:unhideWhenUsed="1"/>
+    <w:lsdException w:name="List Number" w:semiHidden="1" w:unhideWhenUsed="1"/>
+    <w:lsdException w:name="List 2" w:semiHidden="1" w:unhideWhenUsed="1"/>
+    <w:lsdException w:name="List 3" w:semiHidden="1" w:unhideWhenUsed="1"/>
+    <w:lsdException w:name="List 4" w:semiHidden="1" w:unhideWhenUsed="1"/>
+    <w:lsdException w:name="List 5" w:semiHidden="1" w:unhideWhenUsed="1"/>
+    <w:lsdException w:name="List Bullet 2" w:semiHidden="1" w:unhideWhenUsed="1"/>
+    <w:lsdException w:name="List Bullet 3" w:semiHidden="1" w:unhideWhenUsed="1"/>
+    <w:lsdException w:name="List Bullet 4" w:semiHidden="1" w:unhideWhenUsed="1"/>
+    <w:lsdException w:name="List Bullet 5" w:semiHidden="1" w:unhideWhenUsed="1"/>
+    <w:lsdException w:name="List Number 2" w:semiHidden="1" w:unhideWhenUsed="1"/>
+    <w:lsdException w:name="List Number 3" w:semiHidden="1" w:unhideWhenUsed="1"/>
+    <w:lsdException w:name="List Number 4" w:semiHidden="1" w:unhideWhenUsed="1"/>
+    <w:lsdException w:name="List Number 5" w:semiHidden="1" w:unhideWhenUsed="1"/>
+    <w:lsdException w:name="Title" w:uiPriority="10" w:qFormat="1"/>
+    <w:lsdException w:name="Closing" w:semiHidden="1" w:unhideWhenUsed="1"/>
+    <w:lsdException w:name="Signature" w:semiHidden="1" w:unhideWhenUsed="1"/>
+    <w:lsdException w:name="Default Paragraph Font" w:semiHidden="1" w:uiPriority="1" w:unhideWhenUsed="1"/>
+    <w:lsdException w:name="Body Text" w:semiHidden="1" w:unhideWhenUsed="1"/>
+    <w:lsdException w:name="Body Text Indent" w:semiHidden="1" w:unhideWhenUsed="1"/>
+    <w:lsdException w:name="List Continue" w:semiHidden="1" w:unhideWhenUsed="1"/>
+    <w:lsdException w:name="List Continue 2" w:semiHidden="1" w:unhideWhenUsed="1"/>
+    <w:lsdException w:name="List Continue 3" w:semiHidden="1" w:unhideWhenUsed="1"/>
+    <w:lsdException w:name="List Continue 4" w:semiHidden="1" w:unhideWhenUsed="1"/>
+    <w:lsdException w:name="List Continue 5" w:semiHidden="1" w:unhideWhenUsed="1"/>
+    <w:lsdException w:name="Message Header" w:semiHidden="1" w:unhideWhenUsed="1"/>
+    <w:lsdException w:name="Subtitle" w:uiPriority="11" w:qFormat="1"/>
+    <w:lsdException w:name="Salutation" w:semiHidden="1" w:unhideWhenUsed="1"/>
+    <w:lsdException w:name="Date" w:semiHidden="1" w:unhideWhenUsed="1"/>
+    <w:lsdException w:name="Body Text First Indent" w:semiHidden="1" w:unhideWhenUsed="1"/>
+    <w:lsdException w:name="Body Text First Indent 2" w:semiHidden="1" w:unhideWhenUsed="1"/>
+    <w:lsdException w:name="Note Heading" w:semiHidden="1" w:unhideWhenUsed="1"/>
+    <w:lsdException w:name="Body Text 2" w:semiHidden="1" w:unhideWhenUsed="1"/>
+    <w:lsdException w:name="Body Text 3" w:semiHidden="1" w:unhideWhenUsed="1"/>
+    <w:lsdException w:name="Body Text Indent 2" w:semiHidden="1" w:unhideWhenUsed="1"/>
+    <w:lsdException w:name="Body Text Indent 3" w:semiHidden="1" w:unhideWhenUsed="1"/>
+    <w:lsdException w:name="Block Text" w:semiHidden="1" w:unhideWhenUsed="1"/>
+    <w:lsdException w:name="Hyperlink" w:semiHidden="1" w:unhideWhenUsed="1"/>
+    <w:lsdException w:name="FollowedHyperlink" w:semiHidden="1" w:unhideWhenUsed="1"/>
+    <w:lsdException w:name="Strong" w:uiPriority="22" w:qFormat="1"/>
+    <w:lsdException w:name="Emphasis" w:uiPriority="20" w:qFormat="1"/>
+    <w:lsdException w:name="Document Map" w:semiHidden="1" w:unhideWhenUsed="1"/>
+    <w:lsdException w:name="Plain Text" w:semiHidden="1" w:unhideWhenUsed="1"/>
+    <w:lsdException w:name="E-mail Signature" w:semiHidden="1" w:unhideWhenUsed="1"/>
+    <w:lsdException w:name="HTML Top of Form" w:semiHidden="1" w:unhideWhenUsed="1"/>
+    <w:lsdException w:name="HTML Bottom of Form" w:semiHidden="1" w:unhideWhenUsed="1"/>
+    <w:lsdException w:name="Normal (Web)" w:semiHidden="1" w:unhideWhenUsed="1"/>
+    <w:lsdException w:name="HTML Acronym" w:semiHidden="1" w:unhideWhenUsed="1"/>
+    <w:lsdException w:name="HTML Address" w:semiHidden="1" w:unhideWhenUsed="1"/>
+    <w:lsdException w:name="HTML Cite" w:semiHidden="1" w:unhideWhenUsed="1"/>
+    <w:lsdException w:name="HTML Code" w:semiHidden="1" w:unhideWhenUsed="1"/>
+    <w:lsdException w:name="HTML Definition" w:semiHidden="1" w:unhideWhenUsed="1"/>
+    <w:lsdException w:name="HTML Keyboard" w:semiHidden="1" w:unhideWhenUsed="1"/>
+    <w:lsdException w:name="HTML Preformatted" w:semiHidden="1" w:unhideWhenUsed="1"/>
+    <w:lsdException w:name="HTML Sample" w:semiHidden="1" w:unhideWhenUsed="1"/>
+    <w:lsdException w:name="HTML Typewriter" w:semiHidden="1" w:unhideWhenUsed="1"/>
+    <w:lsdException w:name="HTML Variable" w:semiHidden="1" w:unhideWhenUsed="1"/>
+    <w:lsdException w:name="Normal Table" w:semiHidden="1" w:unhideWhenUsed="1"/>
+    <w:lsdException w:name="annotation subject" w:semiHidden="1" w:unhideWhenUsed="1"/>
+    <w:lsdException w:name="No List" w:semiHidden="1" w:unhideWhenUsed="1"/>
+    <w:lsdException w:name="Outline List 1" w:semiHidden="1" w:unhideWhenUsed="1"/>
+    <w:lsdException w:name="Outline List 2" w:semiHidden="1" w:unhideWhenUsed="1"/>
+    <w:lsdException w:name="Outline List 3" w:semiHidden="1" w:unhideWhenUsed="1"/>
+    <w:lsdException w:name="Table Simple 1" w:semiHidden="1" w:unhideWhenUsed="1"/>
+    <w:lsdException w:name="Table Simple 2" w:semiHidden="1" w:unhideWhenUsed="1"/>
+    <w:lsdException w:name="Table Simple 3" w:semiHidden="1" w:unhideWhenUsed="1"/>
+    <w:lsdException w:name="Table Classic 1" w:semiHidden="1" w:unhideWhenUsed="1"/>
+    <w:lsdException w:name="Table Classic 2" w:semiHidden="1" w:unhideWhenUsed="1"/>
+    <w:lsdException w:name="Table Classic 3" w:semiHidden="1" w:unhideWhenUsed="1"/>
+    <w:lsdException w:name="Table Classic 4" w:semiHidden="1" w:unhideWhenUsed="1"/>
+    <w:lsdException w:name="Table Colorful 1" w:semiHidden="1" w:unhideWhenUsed="1"/>
+    <w:lsdException w:name="Table Colorful 2" w:semiHidden="1" w:unhideWhenUsed="1"/>
+    <w:lsdException w:name="Table Colorful 3" w:semiHidden="1" w:unhideWhenUsed="1"/>
+    <w:lsdException w:name="Table Columns 1" w:semiHidden="1" w:unhideWhenUsed="1"/>
+    <w:lsdException w:name="Table Columns 2" w:semiHidden="1" w:unhideWhenUsed="1"/>
+    <w:lsdException w:name="Table Columns 3" w:semiHidden="1" w:unhideWhenUsed="1"/>
+    <w:lsdException w:name="Table Columns 4" w:semiHidden="1" w:unhideWhenUsed="1"/>
+    <w:lsdException w:name="Table Columns 5" w:semiHidden="1" w:unhideWhenUsed="1"/>
+    <w:lsdException w:name="Table Grid 1" w:semiHidden="1" w:unhideWhenUsed="1"/>
+    <w:lsdException w:name="Table Grid 2" w:semiHidden="1" w:unhideWhenUsed="1"/>
+    <w:lsdException w:name="Table Grid 3" w:semiHidden="1" w:unhideWhenUsed="1"/>
+    <w:lsdException w:name="Table Grid 4" w:semiHidden="1" w:unhideWhenUsed="1"/>
+    <w:lsdException w:name="Table Grid 5" w:semiHidden="1" w:unhideWhenUsed="1"/>
+    <w:lsdException w:name="Table Grid 6" w:semiHidden="1" w:unhideWhenUsed="1"/>
+    <w:lsdException w:name="Table Grid 7" w:semiHidden="1" w:unhideWhenUsed="1"/>
+    <w:lsdException w:name="Table Grid 8" w:semiHidden="1" w:unhideWhenUsed="1"/>
+    <w:lsdException w:name="Table List 1" w:semiHidden="1" w:unhideWhenUsed="1"/>
+    <w:lsdException w:name="Table List 2" w:semiHidden="1" w:unhideWhenUsed="1"/>
+    <w:lsdException w:name="Table List 3" w:semiHidden="1" w:unhideWhenUsed="1"/>
+    <w:lsdException w:name="Table List 4" w:semiHidden="1" w:unhideWhenUsed="1"/>
+    <w:lsdException w:name="Table List 5" w:semiHidden="1" w:unhideWhenUsed="1"/>
+    <w:lsdException w:name="Table List 6" w:semiHidden="1" w:unhideWhenUsed="1"/>
+    <w:lsdException w:name="Table List 7" w:semiHidden="1" w:unhideWhenUsed="1"/>
+    <w:lsdException w:name="Table List 8" w:semiHidden="1" w:unhideWhenUsed="1"/>
+    <w:lsdException w:name="Table 3D effects 1" w:semiHidden="1" w:unhideWhenUsed="1"/>
+    <w:lsdException w:name="Table 3D effects 2" w:semiHidden="1" w:unhideWhenUsed="1"/>
+    <w:lsdException w:name="Table 3D effects 3" w:semiHidden="1" w:unhideWhenUsed="1"/>
+    <w:lsdException w:name="Table Contemporary" w:semiHidden="1" w:unhideWhenUsed="1"/>
+    <w:lsdException w:name="Table Elegant" w:semiHidden="1" w:unhideWhenUsed="1"/>
+    <w:lsdException w:name="Table Professional" w:semiHidden="1" w:unhideWhenUsed="1"/>
+    <w:lsdException w:name="Table Subtle 1" w:semiHidden="1" w:unhideWhenUsed="1"/>
+    <w:lsdException w:name="Table Subtle 2" w:semiHidden="1" w:unhideWhenUsed="1"/>
+    <w:lsdException w:name="Table Web 1" w:semiHidden="1" w:unhideWhenUsed="1"/>
+    <w:lsdException w:name="Table Web 2" w:semiHidden="1" w:unhideWhenUsed="1"/>
+    <w:lsdException w:name="Table Web 3" w:semiHidden="1" w:unhideWhenUsed="1"/>
+    <w:lsdException w:name="Balloon Text" w:semiHidden="1" w:unhideWhenUsed="1"/>
+    <w:lsdException w:name="Table Grid" w:uiPriority="59"/>
+    <w:lsdException w:name="Table Theme" w:semiHidden="1" w:unhideWhenUsed="1"/>
+    <w:lsdException w:name="Placeholder Text" w:semiHidden="1"/>
+    <w:lsdException w:name="No Spacing" w:uiPriority="1" w:qFormat="1"/>
+    <w:lsdException w:name="Light Shading" w:uiPriority="60"/>
+    <w:lsdException w:name="Light List" w:uiPriority="61"/>
+    <w:lsdException w:name="Light Grid" w:uiPriority="62"/>
+    <w:lsdException w:name="Medium Shading 1" w:uiPriority="63"/>
+    <w:lsdException w:name="Medium Shading 2" w:uiPriority="64"/>
+    <w:lsdException w:name="Medium List 1" w:uiPriority="65"/>
+    <w:lsdException w:name="Medium List 2" w:uiPriority="66"/>
+    <w:lsdException w:name="Medium Grid 1" w:uiPriority="67"/>
+    <w:lsdException w:name="Medium Grid 2" w:uiPriority="68"/>
+    <w:lsdException w:name="Medium Grid 3" w:uiPriority="69"/>
+    <w:lsdException w:name="Dark List" w:uiPriority="70"/>
+    <w:lsdException w:name="Colorful Shading" w:uiPriority="71"/>
+    <w:lsdException w:name="Colorful List" w:uiPriority="72"/>
+    <w:lsdException w:name="Colorful Grid" w:uiPriority="73"/>
+    <w:lsdException w:name="Light Shading Accent 1" w:uiPriority="60"/>
+    <w:lsdException w:name="Light List Accent 1" w:uiPriority="61"/>
+    <w:lsdException w:name="Light Grid Accent 1" w:uiPriority="62"/>
+    <w:lsdException w:name="Medium Shading 1 Accent 1" w:uiPriority="63"/>
+    <w:lsdException w:name="Medium Shading 2 Accent 1" w:uiPriority="64"/>
+    <w:lsdException w:name="Medium List 1 Accent 1" w:uiPriority="65"/>
+    <w:lsdException w:name="Revision" w:semiHidden="1"/>
+    <w:lsdException w:name="List Paragraph" w:uiPriority="34" w:qFormat="1"/>
+    <w:lsdException w:name="Quote" w:uiPriority="29" w:qFormat="1"/>
+    <w:lsdException w:name="Intense Quote" w:uiPriority="30" w:qFormat="1"/>
+    <w:lsdException w:name="Medium List 2 Accent 1" w:uiPriority="66"/>
+    <w:lsdException w:name="Medium Grid 1 Accent 1" w:uiPriority="67"/>
+    <w:lsdException w:name="Medium Grid 2 Accent 1" w:uiPriority="68"/>
+    <w:lsdException w:name="Medium Grid 3 Accent 1" w:uiPriority="69"/>
+    <w:lsdException w:name="Dark List Accent 1" w:uiPriority="70"/>
+    <w:lsdException w:name="Colorful Shading Accent 1" w:uiPriority="71"/>
+    <w:lsdException w:name="Colorful List Accent 1" w:uiPriority="72"/>
+    <w:lsdException w:name="Colorful Grid Accent 1" w:uiPriority="73"/>
+    <w:lsdException w:name="Light Shading Accent 2" w:uiPriority="60"/>
+    <w:lsdException w:name="Light List Accent 2" w:uiPriority="61"/>
+    <w:lsdException w:name="Light Grid Accent 2" w:uiPriority="62"/>
+    <w:lsdException w:name="Medium Shading 1 Accent 2" w:uiPriority="63"/>
+    <w:lsdException w:name="Medium Shading 2 Accent 2" w:uiPriority="64"/>
+    <w:lsdException w:name="Medium List 1 Accent 2" w:uiPriority="65"/>
+    <w:lsdException w:name="Medium List 2 Accent 2" w:uiPriority="66"/>
+    <w:lsdException w:name="Medium Grid 1 Accent 2" w:uiPriority="67"/>
+    <w:lsdException w:name="Medium Grid 2 Accent 2" w:uiPriority="68"/>
+    <w:lsdException w:name="Medium Grid 3 Accent 2" w:uiPriority="69"/>
+    <w:lsdException w:name="Dark List Accent 2" w:uiPriority="70"/>
+    <w:lsdException w:name="Colorful Shading Accent 2" w:uiPriority="71"/>
+    <w:lsdException w:name="Colorful List Accent 2" w:uiPriority="72"/>
+    <w:lsdException w:name="Colorful Grid Accent 2" w:uiPriority="73"/>
+    <w:lsdException w:name="Light Shading Accent 3" w:uiPriority="60"/>
+    <w:lsdException w:name="Light List Accent 3" w:uiPriority="61"/>
+    <w:lsdException w:name="Light Grid Accent 3" w:uiPriority="62"/>
+    <w:lsdException w:name="Medium Shading 1 Accent 3" w:uiPriority="63"/>
+    <w:lsdException w:name="Medium Shading 2 Accent 3" w:uiPriority="64"/>
+    <w:lsdException w:name="Medium List 1 Accent 3" w:uiPriority="65"/>
+    <w:lsdException w:name="Medium List 2 Accent 3" w:uiPriority="66"/>
+    <w:lsdException w:name="Medium Grid 1 Accent 3" w:uiPriority="67"/>
+    <w:lsdException w:name="Medium Grid 2 Accent 3" w:uiPriority="68"/>
+    <w:lsdException w:name="Medium Grid 3 Accent 3" w:uiPriority="69"/>
+    <w:lsdException w:name="Dark List Accent 3" w:uiPriority="70"/>
+    <w:lsdException w:name="Colorful Shading Accent 3" w:uiPriority="71"/>
+    <w:lsdException w:name="Colorful List Accent 3" w:uiPriority="72"/>
+    <w:lsdException w:name="Colorful Grid Accent 3" w:uiPriority="73"/>
+    <w:lsdException w:name="Light Shading Accent 4" w:uiPriority="60"/>
+    <w:lsdException w:name="Light List Accent 4" w:uiPriority="61"/>
+    <w:lsdException w:name="Light Grid Accent 4" w:uiPriority="62"/>
+    <w:lsdException w:name="Medium Shading 1 Accent 4" w:uiPriority="63"/>
+    <w:lsdException w:name="Medium Shading 2 Accent 4" w:uiPriority="64"/>
+    <w:lsdException w:name="Medium List 1 Accent 4" w:uiPriority="65"/>
+    <w:lsdException w:name="Medium List 2 Accent 4" w:uiPriority="66"/>
+    <w:lsdException w:name="Medium Grid 1 Accent 4" w:uiPriority="67"/>
+    <w:lsdException w:name="Medium Grid 2 Accent 4" w:uiPriority="68"/>
+    <w:lsdException w:name="Medium Grid 3 Accent 4" w:uiPriority="69"/>
+    <w:lsdException w:name="Dark List Accent 4" w:uiPriority="70"/>
+    <w:lsdException w:name="Colorful Shading Accent 4" w:uiPriority="71"/>
+    <w:lsdException w:name="Colorful List Accent 4" w:uiPriority="72"/>
+    <w:lsdException w:name="Colorful Grid Accent 4" w:uiPriority="73"/>
+    <w:lsdException w:name="Light Shading Accent 5" w:uiPriority="60"/>
+    <w:lsdException w:name="Light List Accent 5" w:uiPriority="61"/>
+    <w:lsdException w:name="Light Grid Accent 5" w:uiPriority="62"/>
+    <w:lsdException w:name="Medium Shading 1 Accent 5" w:uiPriority="63"/>
+    <w:lsdException w:name="Medium Shading 2 Accent 5" w:uiPriority="64"/>
+    <w:lsdException w:name="Medium List 1 Accent 5" w:uiPriority="65"/>
+    <w:lsdException w:name="Medium List 2 Accent 5" w:uiPriority="66"/>
+    <w:lsdException w:name="Medium Grid 1 Accent 5" w:uiPriority="67"/>
+    <w:lsdException w:name="Medium Grid 2 Accent 5" w:uiPriority="68"/>
+    <w:lsdException w:name="Medium Grid 3 Accent 5" w:uiPriority="69"/>
+    <w:lsdException w:name="Dark List Accent 5" w:uiPriority="70"/>
+    <w:lsdException w:name="Colorful Shading Accent 5" w:uiPriority="71"/>
+    <w:lsdException w:name="Colorful List Accent 5" w:uiPriority="72"/>
+    <w:lsdException w:name="Colorful Grid Accent 5" w:uiPriority="73"/>
+    <w:lsdException w:name="Light Shading Accent 6" w:uiPriority="60"/>
+    <w:lsdException w:name="Light List Accent 6" w:uiPriority="61"/>
+    <w:lsdException w:name="Light Grid Accent 6" w:uiPriority="62"/>
+    <w:lsdException w:name="Medium Shading 1 Accent 6" w:uiPriority="63"/>
+    <w:lsdException w:name="Medium Shading 2 Accent 6" w:uiPriority="64"/>
+    <w:lsdException w:name="Medium List 1 Accent 6" w:uiPriority="65"/>
+    <w:lsdException w:name="Medium List 2 Accent 6" w:uiPriority="66"/>
+    <w:lsdException w:name="Medium Grid 1 Accent 6" w:uiPriority="67"/>
+    <w:lsdException w:name="Medium Grid 2 Accent 6" w:uiPriority="68"/>
+    <w:lsdException w:name="Medium Grid 3 Accent 6" w:uiPriority="69"/>
+    <w:lsdException w:name="Dark List Accent 6" w:uiPriority="70"/>
+    <w:lsdException w:name="Colorful Shading Accent 6" w:uiPriority="71"/>
+    <w:lsdException w:name="Colorful List Accent 6" w:uiPriority="72"/>
+    <w:lsdException w:name="Colorful Grid Accent 6" w:uiPriority="73"/>
+    <w:lsdException w:name="Subtle Emphasis" w:uiPriority="19" w:qFormat="1"/>
+    <w:lsdException w:name="Intense Emphasis" w:uiPriority="21" w:qFormat="1"/>
+    <w:lsdException w:name="Subtle Reference" w:uiPriority="31" w:qFormat="1"/>
+    <w:lsdException w:name="Intense Reference" w:uiPriority="32" w:qFormat="1"/>
+    <w:lsdException w:name="Book Title" w:uiPriority="33" w:qFormat="1"/>
+    <w:lsdException w:name="Bibliography" w:semiHidden="1" w:uiPriority="37" w:unhideWhenUsed="1"/>
+    <w:lsdException w:name="TOC Heading" w:semiHidden="1" w:uiPriority="39" w:unhideWhenUsed="1" w:qFormat="1"/>
+    <w:lsdException w:name="Plain Table 1" w:uiPriority="41"/>
+    <w:lsdException w:name="Plain Table 2" w:uiPriority="42"/>
+    <w:lsdException w:name="Plain Table 3" w:uiPriority="43"/>
+    <w:lsdException w:name="Plain Table 4" w:uiPriority="44"/>
+    <w:lsdException w:name="Plain Table 5" w:uiPriority="45"/>
+    <w:lsdException w:name="Grid Table Light" w:uiPriority="40"/>
+    <w:lsdException w:name="Grid Table 1 Light" w:uiPriority="46"/>
+    <w:lsdException w:name="Grid Table 2" w:uiPriority="47"/>
+    <w:lsdException w:name="Grid Table 3" w:uiPriority="48"/>
+    <w:lsdException w:name="Grid Table 4" w:uiPriority="49"/>
+    <w:lsdException w:name="Grid Table 5 Dark" w:uiPriority="50"/>
+    <w:lsdException w:name="Grid Table 6 Colorful" w:uiPriority="51"/>
+    <w:lsdException w:name="Grid Table 7 Colorful" w:uiPriority="52"/>
+    <w:lsdException w:name="Grid Table 1 Light Accent 1" w:uiPriority="46"/>
+    <w:lsdException w:name="Grid Table 2 Accent 1" w:uiPriority="47"/>
+    <w:lsdException w:name="Grid Table 3 Accent 1" w:uiPriority="48"/>
+    <w:lsdException w:name="Grid Table 4 Accent 1" w:uiPriority="49"/>
+    <w:lsdException w:name="Grid Table 5 Dark Accent 1" w:uiPriority="50"/>
+    <w:lsdException w:name="Grid Table 6 Colorful Accent 1" w:uiPriority="51"/>
+    <w:lsdException w:name="Grid Table 7 Colorful Accent 1" w:uiPriority="52"/>
+    <w:lsdException w:name="Grid Table 1 Light Accent 2" w:uiPriority="46"/>
+    <w:lsdException w:name="Grid Table 2 Accent 2" w:uiPriority="47"/>
+    <w:lsdException w:name="Grid Table 3 Accent 2" w:uiPriority="48"/>
+    <w:lsdException w:name="Grid Table 4 Accent 2" w:uiPriority="49"/>
+    <w:lsdException w:name="Grid Table 5 Dark Accent 2" w:uiPriority="50"/>
+    <w:lsdException w:name="Grid Table 6 Colorful Accent 2" w:uiPriority="51"/>
+    <w:lsdException w:name="Grid Table 7 Colorful Accent 2" w:uiPriority="52"/>
+    <w:lsdException w:name="Grid Table 1 Light Accent 3" w:uiPriority="46"/>
+    <w:lsdException w:name="Grid Table 2 Accent 3" w:uiPriority="47"/>
+    <w:lsdException w:name="Grid Table 3 Accent 3" w:uiPriority="48"/>
+    <w:lsdException w:name="Grid Table 4 Accent 3" w:uiPriority="49"/>
+    <w:lsdException w:name="Grid Table 5 Dark Accent 3" w:uiPriority="50"/>
+    <w:lsdException w:name="Grid Table 6 Colorful Accent 3" w:uiPriority="51"/>
+    <w:lsdException w:name="Grid Table 7 Colorful Accent 3" w:uiPriority="52"/>
+    <w:lsdException w:name="Grid Table 1 Light Accent 4" w:uiPriority="46"/>
+    <w:lsdException w:name="Grid Table 2 Accent 4" w:uiPriority="47"/>
+    <w:lsdException w:name="Grid Table 3 Accent 4" w:uiPriority="48"/>
+    <w:lsdException w:name="Grid Table 4 Accent 4" w:uiPriority="49"/>
+    <w:lsdException w:name="Grid Table 5 Dark Accent 4" w:uiPriority="50"/>
+    <w:lsdException w:name="Grid Table 6 Colorful Accent 4" w:uiPriority="51"/>
+    <w:lsdException w:name="Grid Table 7 Colorful Accent 4" w:uiPriority="52"/>
+    <w:lsdException w:name="Grid Table 1 Light Accent 5" w:uiPriority="46"/>
+    <w:lsdException w:name="Grid Table 2 Accent 5" w:uiPriority="47"/>
+    <w:lsdException w:name="Grid Table 3 Accent 5" w:uiPriority="48"/>
+    <w:lsdException w:name="Grid Table 4 Accent 5" w:uiPriority="49"/>
+    <w:lsdException w:name="Grid Table 5 Dark Accent 5" w:uiPriority="50"/>
+    <w:lsdException w:name="Grid Table 6 Colorful Accent 5" w:uiPriority="51"/>
+    <w:lsdException w:name="Grid Table 7 Colorful Accent 5" w:uiPriority="52"/>
+    <w:lsdException w:name="Grid Table 1 Light Accent 6" w:uiPriority="46"/>
+    <w:lsdException w:name="Grid Table 2 Accent 6" w:uiPriority="47"/>
+    <w:lsdException w:name="Grid Table 3 Accent 6" w:uiPriority="48"/>
+    <w:lsdException w:name="Grid Table 4 Accent 6" w:uiPriority="49"/>
+    <w:lsdException w:name="Grid Table 5 Dark Accent 6" w:uiPriority="50"/>
+    <w:lsdException w:name="Grid Table 6 Colorful Accent 6" w:uiPriority="51"/>
+    <w:lsdException w:name="Grid Table 7 Colorful Accent 6" w:uiPriority="52"/>
+    <w:lsdException w:name="List Table 1 Light" w:uiPriority="46"/>
+    <w:lsdException w:name="List Table 2" w:uiPriority="47"/>
+    <w:lsdException w:name="List Table 3" w:uiPriority="48"/>
+    <w:lsdException w:name="List Table 4" w:uiPriority="49"/>
+    <w:lsdException w:name="List Table 5 Dark" w:uiPriority="50"/>
+    <w:lsdException w:name="List Table 6 Colorful" w:uiPriority="51"/>
+    <w:lsdException w:name="List Table 7 Colorful" w:uiPriority="52"/>
+    <w:lsdException w:name="List Table 1 Light Accent 1" w:uiPriority="46"/>
+    <w:lsdException w:name="List Table 2 Accent 1" w:uiPriority="47"/>
+    <w:lsdException w:name="List Table 3 Accent 1" w:uiPriority="48"/>
+    <w:lsdException w:name="List Table 4 Accent 1" w:uiPriority="49"/>
+    <w:lsdException w:name="List Table 5 Dark Accent 1" w:uiPriority="50"/>
+    <w:lsdException w:name="List Table 6 Colorful Accent 1" w:uiPriority="51"/>
+    <w:lsdException w:name="List Table 7 Colorful Accent 1" w:uiPriority="52"/>
+    <w:lsdException w:name="List Table 1 Light Accent 2" w:uiPriority="46"/>
+    <w:lsdException w:name="List Table 2 Accent 2" w:uiPriority="47"/>
+    <w:lsdException w:name="List Table 3 Accent 2" w:uiPriority="48"/>
+    <w:lsdException w:name="List Table 4 Accent 2" w:uiPriority="49"/>
+    <w:lsdException w:name="List Table 5 Dark Accent 2" w:uiPriority="50"/>
+    <w:lsdException w:name="List Table 6 Colorful Accent 2" w:uiPriority="51"/>
+    <w:lsdException w:name="List Table 7 Colorful Accent 2" w:uiPriority="52"/>
+    <w:lsdException w:name="List Table 1 Light Accent 3" w:uiPriority="46"/>
+    <w:lsdException w:name="List Table 2 Accent 3" w:uiPriority="47"/>
+    <w:lsdException w:name="List Table 3 Accent 3" w:uiPriority="48"/>
+    <w:lsdException w:name="List Table 4 Accent 3" w:uiPriority="49"/>
+    <w:lsdException w:name="List Table 5 Dark Accent 3" w:uiPriority="50"/>
+    <w:lsdException w:name="List Table 6 Colorful Accent 3" w:uiPriority="51"/>
+    <w:lsdException w:name="List Table 7 Colorful Accent 3" w:uiPriority="52"/>
+    <w:lsdException w:name="List Table 1 Light Accent 4" w:uiPriority="46"/>
+    <w:lsdException w:name="List Table 2 Accent 4" w:uiPriority="47"/>
+    <w:lsdException w:name="List Table 3 Accent 4" w:uiPriority="48"/>
+    <w:lsdException w:name="List Table 4 Accent 4" w:uiPriority="49"/>
+    <w:lsdException w:name="List Table 5 Dark Accent 4" w:uiPriority="50"/>
+    <w:lsdException w:name="List Table 6 Colorful Accent 4" w:uiPriority="51"/>
+    <w:lsdException w:name="List Table 7 Colorful Accent 4" w:uiPriority="52"/>
+    <w:lsdException w:name="List Table 1 Light Accent 5" w:uiPriority="46"/>
+    <w:lsdException w:name="List Table 2 Accent 5" w:uiPriority="47"/>
+    <w:lsdException w:name="List Table 3 Accent 5" w:uiPriority="48"/>
+    <w:lsdException w:name="List Table 4 Accent 5" w:uiPriority="49"/>
+    <w:lsdException w:name="List Table 5 Dark Accent 5" w:uiPriority="50"/>
+    <w:lsdException w:name="List Table 6 Colorful Accent 5" w:uiPriority="51"/>
+    <w:lsdException w:name="List Table 7 Colorful Accent 5" w:uiPriority="52"/>
+    <w:lsdException w:name="List Table 1 Light Accent 6" w:uiPriority="46"/>
+    <w:lsdException w:name="List Table 2 Accent 6" w:uiPriority="47"/>
+    <w:lsdException w:name="List Table 3 Accent 6" w:uiPriority="48"/>
+    <w:lsdException w:name="List Table 4 Accent 6" w:uiPriority="49"/>
+    <w:lsdException w:name="List Table 5 Dark Accent 6" w:uiPriority="50"/>
+    <w:lsdException w:name="List Table 6 Colorful Accent 6" w:uiPriority="51"/>
+    <w:lsdException w:name="List Table 7 Colorful Accent 6" w:uiPriority="52"/>
   </w:latentStyles>
   <w:style w:type="paragraph" w:default="1" w:styleId="Normal">
     <w:name w:val="Normal"/>
@@ -1473,7 +1959,6 @@
     <w:uiPriority w:val="99"/>
     <w:semiHidden/>
     <w:unhideWhenUsed/>
-    <w:qFormat/>
     <w:tblPr>
       <w:tblInd w:w="0" w:type="dxa"/>
       <w:tblCellMar>
@@ -1848,7 +2333,7 @@
 </file>
 
 <file path=customXml/itemProps1.xml><?xml version="1.0" encoding="utf-8"?>
-<ds:datastoreItem xmlns:ds="http://schemas.openxmlformats.org/officeDocument/2006/customXml" ds:itemID="{D84C6BCC-BAB8-4A1D-9FDD-F4B09C4EBE2B}">
+<ds:datastoreItem xmlns:ds="http://schemas.openxmlformats.org/officeDocument/2006/customXml" ds:itemID="{8B1AF0FB-A163-423B-A09D-9D79C9CD9804}">
   <ds:schemaRefs>
     <ds:schemaRef ds:uri="http://schemas.openxmlformats.org/officeDocument/2006/bibliography"/>
   </ds:schemaRefs>

</xml_diff>